<commit_message>
Update rapide readme + word
</commit_message>
<xml_diff>
--- a/Rapport_projet_Graph.docx
+++ b/Rapport_projet_Graph.docx
@@ -12,7 +12,7 @@
           <w:noProof/>
         </w:rPr>
         <w:drawing>
-          <wp:anchor distT="0" distB="0" distL="114300" distR="114300" simplePos="0" relativeHeight="251659264" behindDoc="1" locked="0" layoutInCell="1" allowOverlap="1" wp14:anchorId="4C021625" wp14:editId="07186216">
+          <wp:anchor distT="0" distB="0" distL="114300" distR="114300" simplePos="0" relativeHeight="251659264" behindDoc="1" locked="0" layoutInCell="1" allowOverlap="1" wp14:anchorId="695F7987" wp14:editId="0EC61C2B">
             <wp:simplePos x="0" y="0"/>
             <wp:positionH relativeFrom="margin">
               <wp:align>right</wp:align>
@@ -81,8 +81,6 @@
         <w:br/>
         <w:t>RAIMONDI Gaut</w:t>
       </w:r>
-      <w:bookmarkStart w:id="0" w:name="_GoBack"/>
-      <w:bookmarkEnd w:id="0"/>
       <w:r>
         <w:t>ier</w:t>
       </w:r>
@@ -220,7 +218,15 @@
             <w:rPr>
               <w:rStyle w:val="SommaireCar"/>
             </w:rPr>
-            <w:t>Table des matières</w:t>
+            <w:t>Ta</w:t>
+          </w:r>
+          <w:bookmarkStart w:id="0" w:name="_GoBack"/>
+          <w:bookmarkEnd w:id="0"/>
+          <w:r>
+            <w:rPr>
+              <w:rStyle w:val="SommaireCar"/>
+            </w:rPr>
+            <w:t>ble des matières</w:t>
           </w:r>
         </w:p>
         <w:p>
@@ -258,7 +264,7 @@
             </w:rPr>
             <w:fldChar w:fldCharType="separate"/>
           </w:r>
-          <w:hyperlink w:anchor="_Toc532400227" w:history="1">
+          <w:hyperlink w:anchor="_Toc532420299" w:history="1">
             <w:r>
               <w:rPr>
                 <w:rStyle w:val="Lienhypertexte"/>
@@ -301,7 +307,7 @@
                 <w:noProof/>
                 <w:webHidden/>
               </w:rPr>
-              <w:instrText xml:space="preserve"> PAGEREF _Toc532400227 \h </w:instrText>
+              <w:instrText xml:space="preserve"> PAGEREF _Toc532420299 \h </w:instrText>
             </w:r>
             <w:r>
               <w:rPr>
@@ -346,7 +352,7 @@
               <w:lang w:eastAsia="fr-FR"/>
             </w:rPr>
           </w:pPr>
-          <w:hyperlink w:anchor="_Toc532400228" w:history="1">
+          <w:hyperlink w:anchor="_Toc532420300" w:history="1">
             <w:r>
               <w:rPr>
                 <w:rStyle w:val="Lienhypertexte"/>
@@ -389,7 +395,7 @@
                 <w:noProof/>
                 <w:webHidden/>
               </w:rPr>
-              <w:instrText xml:space="preserve"> PAGEREF _Toc532400228 \h </w:instrText>
+              <w:instrText xml:space="preserve"> PAGEREF _Toc532420300 \h </w:instrText>
             </w:r>
             <w:r>
               <w:rPr>
@@ -434,7 +440,7 @@
               <w:lang w:eastAsia="fr-FR"/>
             </w:rPr>
           </w:pPr>
-          <w:hyperlink w:anchor="_Toc532400229" w:history="1">
+          <w:hyperlink w:anchor="_Toc532420301" w:history="1">
             <w:r>
               <w:rPr>
                 <w:rStyle w:val="Lienhypertexte"/>
@@ -477,7 +483,7 @@
                 <w:noProof/>
                 <w:webHidden/>
               </w:rPr>
-              <w:instrText xml:space="preserve"> PAGEREF _Toc532400229 \h </w:instrText>
+              <w:instrText xml:space="preserve"> PAGEREF _Toc532420301 \h </w:instrText>
             </w:r>
             <w:r>
               <w:rPr>
@@ -510,6 +516,94 @@
         </w:p>
         <w:p>
           <w:pPr>
+            <w:pStyle w:val="TM1"/>
+            <w:tabs>
+              <w:tab w:val="left" w:pos="440"/>
+              <w:tab w:val="right" w:leader="dot" w:pos="10053"/>
+            </w:tabs>
+            <w:rPr>
+              <w:rFonts w:eastAsiaTheme="minorEastAsia"/>
+              <w:noProof/>
+              <w:sz w:val="22"/>
+              <w:lang w:eastAsia="fr-FR"/>
+            </w:rPr>
+          </w:pPr>
+          <w:hyperlink w:anchor="_Toc532420302" w:history="1">
+            <w:r>
+              <w:rPr>
+                <w:rStyle w:val="Lienhypertexte"/>
+                <w:noProof/>
+              </w:rPr>
+              <w:t>4.</w:t>
+            </w:r>
+            <w:r>
+              <w:rPr>
+                <w:rFonts w:eastAsiaTheme="minorEastAsia"/>
+                <w:noProof/>
+                <w:sz w:val="22"/>
+                <w:lang w:eastAsia="fr-FR"/>
+              </w:rPr>
+              <w:tab/>
+            </w:r>
+            <w:r>
+              <w:rPr>
+                <w:rStyle w:val="Lienhypertexte"/>
+                <w:noProof/>
+              </w:rPr>
+              <w:t>Résultats et Comparaison</w:t>
+            </w:r>
+            <w:r>
+              <w:rPr>
+                <w:noProof/>
+                <w:webHidden/>
+              </w:rPr>
+              <w:tab/>
+            </w:r>
+            <w:r>
+              <w:rPr>
+                <w:noProof/>
+                <w:webHidden/>
+              </w:rPr>
+              <w:fldChar w:fldCharType="begin"/>
+            </w:r>
+            <w:r>
+              <w:rPr>
+                <w:noProof/>
+                <w:webHidden/>
+              </w:rPr>
+              <w:instrText xml:space="preserve"> PAGEREF _Toc532420302 \h </w:instrText>
+            </w:r>
+            <w:r>
+              <w:rPr>
+                <w:noProof/>
+                <w:webHidden/>
+              </w:rPr>
+            </w:r>
+            <w:r>
+              <w:rPr>
+                <w:noProof/>
+                <w:webHidden/>
+              </w:rPr>
+              <w:fldChar w:fldCharType="separate"/>
+            </w:r>
+            <w:r>
+              <w:rPr>
+                <w:noProof/>
+                <w:webHidden/>
+              </w:rPr>
+              <w:t>7</w:t>
+            </w:r>
+            <w:r>
+              <w:rPr>
+                <w:noProof/>
+                <w:webHidden/>
+              </w:rPr>
+              <w:fldChar w:fldCharType="end"/>
+            </w:r>
+          </w:hyperlink>
+        </w:p>
+        <w:p>
+          <w:pPr>
             <w:rPr>
               <w:sz w:val="22"/>
             </w:rPr>
@@ -548,7 +642,7 @@
       <w:pPr>
         <w:pStyle w:val="Titre1"/>
       </w:pPr>
-      <w:bookmarkStart w:id="1" w:name="_Toc532400227"/>
+      <w:bookmarkStart w:id="1" w:name="_Toc532420299"/>
       <w:r>
         <w:lastRenderedPageBreak/>
         <w:t>Introduction</w:t>
@@ -606,7 +700,7 @@
       <w:pPr>
         <w:pStyle w:val="Titre1"/>
       </w:pPr>
-      <w:bookmarkStart w:id="2" w:name="_Toc532400228"/>
+      <w:bookmarkStart w:id="2" w:name="_Toc532420300"/>
       <w:r>
         <w:lastRenderedPageBreak/>
         <w:t>Fonctionnement</w:t>
@@ -687,7 +781,17 @@
           <w:szCs w:val="24"/>
           <w:lang w:val="en-US"/>
         </w:rPr>
-        <w:t>flot_max</w:t>
+        <w:t>flot_</w:t>
+      </w:r>
+      <w:proofErr w:type="gramStart"/>
+      <w:r>
+        <w:rPr>
+          <w:rFonts w:ascii="Times New Roman" w:hAnsi="Times New Roman" w:cs="Times New Roman"/>
+          <w:color w:val="0000FF"/>
+          <w:szCs w:val="24"/>
+          <w:lang w:val="en-US"/>
+        </w:rPr>
+        <w:t>max</w:t>
       </w:r>
       <w:proofErr w:type="spellEnd"/>
       <w:r>
@@ -698,6 +802,7 @@
         </w:rPr>
         <w:t>(</w:t>
       </w:r>
+      <w:proofErr w:type="gramEnd"/>
       <w:r>
         <w:rPr>
           <w:rFonts w:ascii="Times New Roman" w:hAnsi="Times New Roman" w:cs="Times New Roman"/>
@@ -749,7 +854,25 @@
           <w:szCs w:val="24"/>
           <w:lang w:val="en-US"/>
         </w:rPr>
-        <w:t xml:space="preserve"> puit, </w:t>
+        <w:t xml:space="preserve"> </w:t>
+      </w:r>
+      <w:proofErr w:type="spellStart"/>
+      <w:r>
+        <w:rPr>
+          <w:rFonts w:ascii="Times New Roman" w:hAnsi="Times New Roman" w:cs="Times New Roman"/>
+          <w:szCs w:val="24"/>
+          <w:lang w:val="en-US"/>
+        </w:rPr>
+        <w:t>puit</w:t>
+      </w:r>
+      <w:proofErr w:type="spellEnd"/>
+      <w:r>
+        <w:rPr>
+          <w:rFonts w:ascii="Times New Roman" w:hAnsi="Times New Roman" w:cs="Times New Roman"/>
+          <w:szCs w:val="24"/>
+          <w:lang w:val="en-US"/>
+        </w:rPr>
+        <w:t xml:space="preserve">, </w:t>
       </w:r>
       <w:r>
         <w:rPr>
@@ -983,6 +1106,7 @@
         </w:rPr>
         <w:t>true</w:t>
       </w:r>
+      <w:proofErr w:type="gramStart"/>
       <w:r>
         <w:rPr>
           <w:rFonts w:ascii="Times New Roman" w:hAnsi="Times New Roman" w:cs="Times New Roman"/>
@@ -991,6 +1115,7 @@
         </w:rPr>
         <w:t>){</w:t>
       </w:r>
+      <w:proofErr w:type="gramEnd"/>
     </w:p>
     <w:p>
       <w:pPr>
@@ -1111,13 +1236,23 @@
         <w:t>(</w:t>
       </w:r>
       <w:proofErr w:type="spellStart"/>
-      <w:r>
-        <w:rPr>
-          <w:rFonts w:ascii="Times New Roman" w:hAnsi="Times New Roman" w:cs="Times New Roman"/>
-          <w:szCs w:val="24"/>
-          <w:lang w:val="en-GB"/>
-        </w:rPr>
-        <w:t>g,flot,source,puit</w:t>
+      <w:proofErr w:type="gramStart"/>
+      <w:r>
+        <w:rPr>
+          <w:rFonts w:ascii="Times New Roman" w:hAnsi="Times New Roman" w:cs="Times New Roman"/>
+          <w:szCs w:val="24"/>
+          <w:lang w:val="en-GB"/>
+        </w:rPr>
+        <w:t>g,flot</w:t>
+      </w:r>
+      <w:proofErr w:type="gramEnd"/>
+      <w:r>
+        <w:rPr>
+          <w:rFonts w:ascii="Times New Roman" w:hAnsi="Times New Roman" w:cs="Times New Roman"/>
+          <w:szCs w:val="24"/>
+          <w:lang w:val="en-GB"/>
+        </w:rPr>
+        <w:t>,source,puit</w:t>
       </w:r>
       <w:proofErr w:type="spellEnd"/>
       <w:r>
@@ -1184,9 +1319,19 @@
           <w:szCs w:val="24"/>
           <w:lang w:val="en-GB"/>
         </w:rPr>
-        <w:t>chaine_amel.succes</w:t>
-      </w:r>
-      <w:proofErr w:type="spellEnd"/>
+        <w:t>chaine_</w:t>
+      </w:r>
+      <w:proofErr w:type="gramStart"/>
+      <w:r>
+        <w:rPr>
+          <w:rFonts w:ascii="Times New Roman" w:hAnsi="Times New Roman" w:cs="Times New Roman"/>
+          <w:szCs w:val="24"/>
+          <w:lang w:val="en-GB"/>
+        </w:rPr>
+        <w:t>amel.succes</w:t>
+      </w:r>
+      <w:proofErr w:type="spellEnd"/>
+      <w:proofErr w:type="gramEnd"/>
       <w:r>
         <w:rPr>
           <w:rFonts w:ascii="Times New Roman" w:hAnsi="Times New Roman" w:cs="Times New Roman"/>
@@ -1313,16 +1458,35 @@
           <w:szCs w:val="24"/>
           <w:lang w:val="en-GB"/>
         </w:rPr>
-        <w:t>maj_flot</w:t>
-      </w:r>
-      <w:proofErr w:type="spellEnd"/>
-      <w:r>
-        <w:rPr>
-          <w:rFonts w:ascii="Times New Roman" w:hAnsi="Times New Roman" w:cs="Times New Roman"/>
-          <w:szCs w:val="24"/>
-          <w:lang w:val="en-GB"/>
-        </w:rPr>
-        <w:t xml:space="preserve">(F, </w:t>
+        <w:t>maj_</w:t>
+      </w:r>
+      <w:proofErr w:type="gramStart"/>
+      <w:r>
+        <w:rPr>
+          <w:rFonts w:ascii="Times New Roman" w:hAnsi="Times New Roman" w:cs="Times New Roman"/>
+          <w:color w:val="E36C0A" w:themeColor="accent6" w:themeShade="BF"/>
+          <w:szCs w:val="24"/>
+          <w:lang w:val="en-GB"/>
+        </w:rPr>
+        <w:t>flot</w:t>
+      </w:r>
+      <w:proofErr w:type="spellEnd"/>
+      <w:r>
+        <w:rPr>
+          <w:rFonts w:ascii="Times New Roman" w:hAnsi="Times New Roman" w:cs="Times New Roman"/>
+          <w:szCs w:val="24"/>
+          <w:lang w:val="en-GB"/>
+        </w:rPr>
+        <w:t>(</w:t>
+      </w:r>
+      <w:proofErr w:type="gramEnd"/>
+      <w:r>
+        <w:rPr>
+          <w:rFonts w:ascii="Times New Roman" w:hAnsi="Times New Roman" w:cs="Times New Roman"/>
+          <w:szCs w:val="24"/>
+          <w:lang w:val="en-GB"/>
+        </w:rPr>
+        <w:t xml:space="preserve">F, </w:t>
       </w:r>
       <w:proofErr w:type="spellStart"/>
       <w:r>
@@ -1452,6 +1616,7 @@
         </w:rPr>
         <w:t xml:space="preserve"> </w:t>
       </w:r>
+      <w:proofErr w:type="gramStart"/>
       <w:r>
         <w:rPr>
           <w:rFonts w:ascii="Times New Roman" w:hAnsi="Times New Roman" w:cs="Times New Roman"/>
@@ -1469,6 +1634,7 @@
         </w:rPr>
         <w:t>;i</w:t>
       </w:r>
+      <w:proofErr w:type="gramEnd"/>
       <w:r>
         <w:rPr>
           <w:rFonts w:ascii="Times New Roman" w:hAnsi="Times New Roman" w:cs="Times New Roman"/>
@@ -1587,6 +1753,7 @@
         </w:rPr>
         <w:t xml:space="preserve"> </w:t>
       </w:r>
+      <w:proofErr w:type="gramStart"/>
       <w:r>
         <w:rPr>
           <w:rFonts w:ascii="Times New Roman" w:hAnsi="Times New Roman" w:cs="Times New Roman"/>
@@ -1604,6 +1771,7 @@
         </w:rPr>
         <w:t>;j</w:t>
       </w:r>
+      <w:proofErr w:type="gramEnd"/>
       <w:r>
         <w:rPr>
           <w:rFonts w:ascii="Times New Roman" w:hAnsi="Times New Roman" w:cs="Times New Roman"/>
@@ -1748,6 +1916,7 @@
         <w:t xml:space="preserve"> </w:t>
       </w:r>
       <w:proofErr w:type="spellStart"/>
+      <w:proofErr w:type="gramStart"/>
       <w:r>
         <w:rPr>
           <w:rFonts w:ascii="Times New Roman" w:hAnsi="Times New Roman" w:cs="Times New Roman"/>
@@ -1757,6 +1926,7 @@
         <w:t>val.flot</w:t>
       </w:r>
       <w:proofErr w:type="spellEnd"/>
+      <w:proofErr w:type="gramEnd"/>
       <w:r>
         <w:rPr>
           <w:rFonts w:ascii="Times New Roman" w:hAnsi="Times New Roman" w:cs="Times New Roman"/>
@@ -2161,6 +2331,7 @@
         </w:rPr>
         <w:tab/>
       </w:r>
+      <w:proofErr w:type="gramStart"/>
       <w:r>
         <w:rPr>
           <w:rFonts w:ascii="Times New Roman" w:hAnsi="Times New Roman" w:cs="Times New Roman"/>
@@ -2171,6 +2342,7 @@
         </w:rPr>
         <w:t>return</w:t>
       </w:r>
+      <w:proofErr w:type="gramEnd"/>
       <w:r>
         <w:rPr>
           <w:rFonts w:ascii="Times New Roman" w:hAnsi="Times New Roman" w:cs="Times New Roman"/>
@@ -2221,11 +2393,19 @@
       </w:r>
       <w:proofErr w:type="spellStart"/>
       <w:r>
-        <w:t>maj_flot</w:t>
-      </w:r>
-      <w:proofErr w:type="spellEnd"/>
-      <w:r>
-        <w:t>(), et refaire appel à une heuristique pour trouver une autre chaine améliorante, et ainsi de suite.</w:t>
+        <w:t>maj_</w:t>
+      </w:r>
+      <w:proofErr w:type="gramStart"/>
+      <w:r>
+        <w:t>flot</w:t>
+      </w:r>
+      <w:proofErr w:type="spellEnd"/>
+      <w:r>
+        <w:t>(</w:t>
+      </w:r>
+      <w:proofErr w:type="gramEnd"/>
+      <w:r>
+        <w:t>), et refaire appel à une heuristique pour trouver une autre chaine améliorante, et ainsi de suite.</w:t>
       </w:r>
     </w:p>
     <w:p>
@@ -2251,7 +2431,7 @@
       <w:pPr>
         <w:pStyle w:val="Titre1"/>
       </w:pPr>
-      <w:bookmarkStart w:id="3" w:name="_Toc532400229"/>
+      <w:bookmarkStart w:id="3" w:name="_Toc532420301"/>
       <w:r>
         <w:lastRenderedPageBreak/>
         <w:t>Heuristiques</w:t>
@@ -2278,6 +2458,8 @@
           <w:szCs w:val="24"/>
         </w:rPr>
       </w:pPr>
+      <w:proofErr w:type="spellStart"/>
+      <w:proofErr w:type="gramStart"/>
       <w:r>
         <w:rPr>
           <w:rFonts w:ascii="Times New Roman" w:hAnsi="Times New Roman" w:cs="Times New Roman"/>
@@ -2288,6 +2470,8 @@
         </w:rPr>
         <w:t>struct</w:t>
       </w:r>
+      <w:proofErr w:type="spellEnd"/>
+      <w:proofErr w:type="gramEnd"/>
       <w:r>
         <w:rPr>
           <w:rFonts w:ascii="Times New Roman" w:hAnsi="Times New Roman" w:cs="Times New Roman"/>
@@ -2336,6 +2520,7 @@
         </w:rPr>
         <w:t>(</w:t>
       </w:r>
+      <w:proofErr w:type="spellStart"/>
       <w:r>
         <w:rPr>
           <w:rFonts w:ascii="Times New Roman" w:hAnsi="Times New Roman" w:cs="Times New Roman"/>
@@ -2346,6 +2531,7 @@
         </w:rPr>
         <w:t>struct</w:t>
       </w:r>
+      <w:proofErr w:type="spellEnd"/>
       <w:r>
         <w:rPr>
           <w:rFonts w:ascii="Times New Roman" w:hAnsi="Times New Roman" w:cs="Times New Roman"/>
@@ -2502,6 +2688,7 @@
         </w:rPr>
         <w:tab/>
       </w:r>
+      <w:proofErr w:type="gramStart"/>
       <w:r>
         <w:rPr>
           <w:rFonts w:ascii="Times New Roman" w:hAnsi="Times New Roman" w:cs="Times New Roman"/>
@@ -2510,6 +2697,7 @@
         </w:rPr>
         <w:t>int</w:t>
       </w:r>
+      <w:proofErr w:type="gramEnd"/>
       <w:r>
         <w:rPr>
           <w:rFonts w:ascii="Times New Roman" w:hAnsi="Times New Roman" w:cs="Times New Roman"/>
@@ -2558,6 +2746,7 @@
         <w:rPr>
           <w:rFonts w:ascii="Times New Roman" w:hAnsi="Times New Roman" w:cs="Times New Roman"/>
           <w:szCs w:val="24"/>
+          <w:lang w:val="en-US"/>
         </w:rPr>
       </w:pPr>
       <w:r>
@@ -2572,6 +2761,7 @@
           <w:rFonts w:ascii="Times New Roman" w:hAnsi="Times New Roman" w:cs="Times New Roman"/>
           <w:color w:val="B00040"/>
           <w:szCs w:val="24"/>
+          <w:lang w:val="en-US"/>
         </w:rPr>
         <w:t>int</w:t>
       </w:r>
@@ -2579,6 +2769,7 @@
         <w:rPr>
           <w:rFonts w:ascii="Times New Roman" w:hAnsi="Times New Roman" w:cs="Times New Roman"/>
           <w:szCs w:val="24"/>
+          <w:lang w:val="en-US"/>
         </w:rPr>
         <w:t xml:space="preserve"> </w:t>
       </w:r>
@@ -2587,6 +2778,7 @@
           <w:rFonts w:ascii="Times New Roman" w:hAnsi="Times New Roman" w:cs="Times New Roman"/>
           <w:color w:val="666666"/>
           <w:szCs w:val="24"/>
+          <w:lang w:val="en-US"/>
         </w:rPr>
         <w:t>*</w:t>
       </w:r>
@@ -2595,6 +2787,7 @@
         <w:rPr>
           <w:rFonts w:ascii="Times New Roman" w:hAnsi="Times New Roman" w:cs="Times New Roman"/>
           <w:szCs w:val="24"/>
+          <w:lang w:val="en-US"/>
         </w:rPr>
         <w:t>chn</w:t>
       </w:r>
@@ -2603,6 +2796,7 @@
         <w:rPr>
           <w:rFonts w:ascii="Times New Roman" w:hAnsi="Times New Roman" w:cs="Times New Roman"/>
           <w:szCs w:val="24"/>
+          <w:lang w:val="en-US"/>
         </w:rPr>
         <w:t xml:space="preserve"> </w:t>
       </w:r>
@@ -2611,6 +2805,7 @@
           <w:rFonts w:ascii="Times New Roman" w:hAnsi="Times New Roman" w:cs="Times New Roman"/>
           <w:color w:val="666666"/>
           <w:szCs w:val="24"/>
+          <w:lang w:val="en-US"/>
         </w:rPr>
         <w:t>=</w:t>
       </w:r>
@@ -2618,14 +2813,34 @@
         <w:rPr>
           <w:rFonts w:ascii="Times New Roman" w:hAnsi="Times New Roman" w:cs="Times New Roman"/>
           <w:szCs w:val="24"/>
-        </w:rPr>
-        <w:t xml:space="preserve"> malloc(N </w:t>
+          <w:lang w:val="en-US"/>
+        </w:rPr>
+        <w:t xml:space="preserve"> </w:t>
+      </w:r>
+      <w:proofErr w:type="gramStart"/>
+      <w:r>
+        <w:rPr>
+          <w:rFonts w:ascii="Times New Roman" w:hAnsi="Times New Roman" w:cs="Times New Roman"/>
+          <w:szCs w:val="24"/>
+          <w:lang w:val="en-US"/>
+        </w:rPr>
+        <w:t>malloc(</w:t>
+      </w:r>
+      <w:proofErr w:type="gramEnd"/>
+      <w:r>
+        <w:rPr>
+          <w:rFonts w:ascii="Times New Roman" w:hAnsi="Times New Roman" w:cs="Times New Roman"/>
+          <w:szCs w:val="24"/>
+          <w:lang w:val="en-US"/>
+        </w:rPr>
+        <w:t xml:space="preserve">N </w:t>
       </w:r>
       <w:r>
         <w:rPr>
           <w:rFonts w:ascii="Times New Roman" w:hAnsi="Times New Roman" w:cs="Times New Roman"/>
           <w:color w:val="666666"/>
           <w:szCs w:val="24"/>
+          <w:lang w:val="en-US"/>
         </w:rPr>
         <w:t>*</w:t>
       </w:r>
@@ -2633,9 +2848,11 @@
         <w:rPr>
           <w:rFonts w:ascii="Times New Roman" w:hAnsi="Times New Roman" w:cs="Times New Roman"/>
           <w:szCs w:val="24"/>
+          <w:lang w:val="en-US"/>
         </w:rPr>
         <w:t xml:space="preserve"> </w:t>
       </w:r>
+      <w:proofErr w:type="spellStart"/>
       <w:r>
         <w:rPr>
           <w:rFonts w:ascii="Times New Roman" w:hAnsi="Times New Roman" w:cs="Times New Roman"/>
@@ -2643,13 +2860,16 @@
           <w:bCs/>
           <w:color w:val="008000"/>
           <w:szCs w:val="24"/>
+          <w:lang w:val="en-US"/>
         </w:rPr>
         <w:t>sizeof</w:t>
       </w:r>
-      <w:r>
-        <w:rPr>
-          <w:rFonts w:ascii="Times New Roman" w:hAnsi="Times New Roman" w:cs="Times New Roman"/>
-          <w:szCs w:val="24"/>
+      <w:proofErr w:type="spellEnd"/>
+      <w:r>
+        <w:rPr>
+          <w:rFonts w:ascii="Times New Roman" w:hAnsi="Times New Roman" w:cs="Times New Roman"/>
+          <w:szCs w:val="24"/>
+          <w:lang w:val="en-US"/>
         </w:rPr>
         <w:t>(</w:t>
       </w:r>
@@ -2658,6 +2878,7 @@
           <w:rFonts w:ascii="Times New Roman" w:hAnsi="Times New Roman" w:cs="Times New Roman"/>
           <w:color w:val="B00040"/>
           <w:szCs w:val="24"/>
+          <w:lang w:val="en-US"/>
         </w:rPr>
         <w:t>int</w:t>
       </w:r>
@@ -2665,6 +2886,7 @@
         <w:rPr>
           <w:rFonts w:ascii="Times New Roman" w:hAnsi="Times New Roman" w:cs="Times New Roman"/>
           <w:szCs w:val="24"/>
+          <w:lang w:val="en-US"/>
         </w:rPr>
         <w:t>));</w:t>
       </w:r>
@@ -2686,6 +2908,7 @@
         <w:rPr>
           <w:rFonts w:ascii="Times New Roman" w:hAnsi="Times New Roman" w:cs="Times New Roman"/>
           <w:szCs w:val="24"/>
+          <w:lang w:val="en-US"/>
         </w:rPr>
         <w:tab/>
       </w:r>
@@ -2748,7 +2971,25 @@
           <w:szCs w:val="24"/>
           <w:lang w:val="en-US"/>
         </w:rPr>
-        <w:t xml:space="preserve"> malloc(N </w:t>
+        <w:t xml:space="preserve"> </w:t>
+      </w:r>
+      <w:proofErr w:type="gramStart"/>
+      <w:r>
+        <w:rPr>
+          <w:rFonts w:ascii="Times New Roman" w:hAnsi="Times New Roman" w:cs="Times New Roman"/>
+          <w:szCs w:val="24"/>
+          <w:lang w:val="en-US"/>
+        </w:rPr>
+        <w:t>malloc(</w:t>
+      </w:r>
+      <w:proofErr w:type="gramEnd"/>
+      <w:r>
+        <w:rPr>
+          <w:rFonts w:ascii="Times New Roman" w:hAnsi="Times New Roman" w:cs="Times New Roman"/>
+          <w:szCs w:val="24"/>
+          <w:lang w:val="en-US"/>
+        </w:rPr>
+        <w:t xml:space="preserve">N </w:t>
       </w:r>
       <w:r>
         <w:rPr>
@@ -2884,7 +3125,25 @@
           <w:szCs w:val="24"/>
           <w:lang w:val="en-US"/>
         </w:rPr>
-        <w:t xml:space="preserve"> malloc(N </w:t>
+        <w:t xml:space="preserve"> </w:t>
+      </w:r>
+      <w:proofErr w:type="gramStart"/>
+      <w:r>
+        <w:rPr>
+          <w:rFonts w:ascii="Times New Roman" w:hAnsi="Times New Roman" w:cs="Times New Roman"/>
+          <w:szCs w:val="24"/>
+          <w:lang w:val="en-US"/>
+        </w:rPr>
+        <w:t>malloc(</w:t>
+      </w:r>
+      <w:proofErr w:type="gramEnd"/>
+      <w:r>
+        <w:rPr>
+          <w:rFonts w:ascii="Times New Roman" w:hAnsi="Times New Roman" w:cs="Times New Roman"/>
+          <w:szCs w:val="24"/>
+          <w:lang w:val="en-US"/>
+        </w:rPr>
+        <w:t xml:space="preserve">N </w:t>
       </w:r>
       <w:r>
         <w:rPr>
@@ -2950,6 +3209,7 @@
         <w:rPr>
           <w:rFonts w:ascii="Times New Roman" w:hAnsi="Times New Roman" w:cs="Times New Roman"/>
           <w:szCs w:val="24"/>
+          <w:lang w:val="en-US"/>
         </w:rPr>
       </w:pPr>
       <w:r>
@@ -2965,6 +3225,7 @@
           <w:rFonts w:ascii="Times New Roman" w:hAnsi="Times New Roman" w:cs="Times New Roman"/>
           <w:color w:val="B00040"/>
           <w:szCs w:val="24"/>
+          <w:lang w:val="en-US"/>
         </w:rPr>
         <w:t>int</w:t>
       </w:r>
@@ -2972,6 +3233,7 @@
         <w:rPr>
           <w:rFonts w:ascii="Times New Roman" w:hAnsi="Times New Roman" w:cs="Times New Roman"/>
           <w:szCs w:val="24"/>
+          <w:lang w:val="en-US"/>
         </w:rPr>
         <w:t xml:space="preserve"> </w:t>
       </w:r>
@@ -2980,6 +3242,7 @@
           <w:rFonts w:ascii="Times New Roman" w:hAnsi="Times New Roman" w:cs="Times New Roman"/>
           <w:color w:val="666666"/>
           <w:szCs w:val="24"/>
+          <w:lang w:val="en-US"/>
         </w:rPr>
         <w:t>*</w:t>
       </w:r>
@@ -2987,6 +3250,7 @@
         <w:rPr>
           <w:rFonts w:ascii="Times New Roman" w:hAnsi="Times New Roman" w:cs="Times New Roman"/>
           <w:szCs w:val="24"/>
+          <w:lang w:val="en-US"/>
         </w:rPr>
         <w:t xml:space="preserve">marque </w:t>
       </w:r>
@@ -2995,6 +3259,7 @@
           <w:rFonts w:ascii="Times New Roman" w:hAnsi="Times New Roman" w:cs="Times New Roman"/>
           <w:color w:val="666666"/>
           <w:szCs w:val="24"/>
+          <w:lang w:val="en-US"/>
         </w:rPr>
         <w:t>=</w:t>
       </w:r>
@@ -3002,14 +3267,34 @@
         <w:rPr>
           <w:rFonts w:ascii="Times New Roman" w:hAnsi="Times New Roman" w:cs="Times New Roman"/>
           <w:szCs w:val="24"/>
-        </w:rPr>
-        <w:t xml:space="preserve"> malloc(N </w:t>
+          <w:lang w:val="en-US"/>
+        </w:rPr>
+        <w:t xml:space="preserve"> </w:t>
+      </w:r>
+      <w:proofErr w:type="gramStart"/>
+      <w:r>
+        <w:rPr>
+          <w:rFonts w:ascii="Times New Roman" w:hAnsi="Times New Roman" w:cs="Times New Roman"/>
+          <w:szCs w:val="24"/>
+          <w:lang w:val="en-US"/>
+        </w:rPr>
+        <w:t>malloc(</w:t>
+      </w:r>
+      <w:proofErr w:type="gramEnd"/>
+      <w:r>
+        <w:rPr>
+          <w:rFonts w:ascii="Times New Roman" w:hAnsi="Times New Roman" w:cs="Times New Roman"/>
+          <w:szCs w:val="24"/>
+          <w:lang w:val="en-US"/>
+        </w:rPr>
+        <w:t xml:space="preserve">N </w:t>
       </w:r>
       <w:r>
         <w:rPr>
           <w:rFonts w:ascii="Times New Roman" w:hAnsi="Times New Roman" w:cs="Times New Roman"/>
           <w:color w:val="666666"/>
           <w:szCs w:val="24"/>
+          <w:lang w:val="en-US"/>
         </w:rPr>
         <w:t>*</w:t>
       </w:r>
@@ -3017,9 +3302,11 @@
         <w:rPr>
           <w:rFonts w:ascii="Times New Roman" w:hAnsi="Times New Roman" w:cs="Times New Roman"/>
           <w:szCs w:val="24"/>
+          <w:lang w:val="en-US"/>
         </w:rPr>
         <w:t xml:space="preserve"> </w:t>
       </w:r>
+      <w:proofErr w:type="spellStart"/>
       <w:r>
         <w:rPr>
           <w:rFonts w:ascii="Times New Roman" w:hAnsi="Times New Roman" w:cs="Times New Roman"/>
@@ -3027,13 +3314,16 @@
           <w:bCs/>
           <w:color w:val="008000"/>
           <w:szCs w:val="24"/>
+          <w:lang w:val="en-US"/>
         </w:rPr>
         <w:t>sizeof</w:t>
       </w:r>
-      <w:r>
-        <w:rPr>
-          <w:rFonts w:ascii="Times New Roman" w:hAnsi="Times New Roman" w:cs="Times New Roman"/>
-          <w:szCs w:val="24"/>
+      <w:proofErr w:type="spellEnd"/>
+      <w:r>
+        <w:rPr>
+          <w:rFonts w:ascii="Times New Roman" w:hAnsi="Times New Roman" w:cs="Times New Roman"/>
+          <w:szCs w:val="24"/>
+          <w:lang w:val="en-US"/>
         </w:rPr>
         <w:t>(</w:t>
       </w:r>
@@ -3042,6 +3332,7 @@
           <w:rFonts w:ascii="Times New Roman" w:hAnsi="Times New Roman" w:cs="Times New Roman"/>
           <w:color w:val="B00040"/>
           <w:szCs w:val="24"/>
+          <w:lang w:val="en-US"/>
         </w:rPr>
         <w:t>int</w:t>
       </w:r>
@@ -3049,6 +3340,7 @@
         <w:rPr>
           <w:rFonts w:ascii="Times New Roman" w:hAnsi="Times New Roman" w:cs="Times New Roman"/>
           <w:szCs w:val="24"/>
+          <w:lang w:val="en-US"/>
         </w:rPr>
         <w:t>));</w:t>
       </w:r>
@@ -3063,6 +3355,7 @@
         <w:rPr>
           <w:rFonts w:ascii="Times New Roman" w:hAnsi="Times New Roman" w:cs="Times New Roman"/>
           <w:szCs w:val="24"/>
+          <w:lang w:val="en-US"/>
         </w:rPr>
       </w:pPr>
     </w:p>
@@ -3076,12 +3369,14 @@
         <w:rPr>
           <w:rFonts w:ascii="Times New Roman" w:hAnsi="Times New Roman" w:cs="Times New Roman"/>
           <w:szCs w:val="24"/>
-        </w:rPr>
-      </w:pPr>
-      <w:r>
-        <w:rPr>
-          <w:rFonts w:ascii="Times New Roman" w:hAnsi="Times New Roman" w:cs="Times New Roman"/>
-          <w:szCs w:val="24"/>
+          <w:lang w:val="en-US"/>
+        </w:rPr>
+      </w:pPr>
+      <w:r>
+        <w:rPr>
+          <w:rFonts w:ascii="Times New Roman" w:hAnsi="Times New Roman" w:cs="Times New Roman"/>
+          <w:szCs w:val="24"/>
+          <w:lang w:val="en-US"/>
         </w:rPr>
         <w:tab/>
         <w:t>...</w:t>
@@ -3097,6 +3392,7 @@
         <w:rPr>
           <w:rFonts w:ascii="Times New Roman" w:hAnsi="Times New Roman" w:cs="Times New Roman"/>
           <w:szCs w:val="24"/>
+          <w:lang w:val="en-US"/>
         </w:rPr>
       </w:pPr>
     </w:p>
@@ -3110,12 +3406,14 @@
         <w:rPr>
           <w:rFonts w:ascii="Times New Roman" w:hAnsi="Times New Roman" w:cs="Times New Roman"/>
           <w:szCs w:val="24"/>
-        </w:rPr>
-      </w:pPr>
-      <w:r>
-        <w:rPr>
-          <w:rFonts w:ascii="Times New Roman" w:hAnsi="Times New Roman" w:cs="Times New Roman"/>
-          <w:szCs w:val="24"/>
+          <w:lang w:val="en-US"/>
+        </w:rPr>
+      </w:pPr>
+      <w:r>
+        <w:rPr>
+          <w:rFonts w:ascii="Times New Roman" w:hAnsi="Times New Roman" w:cs="Times New Roman"/>
+          <w:szCs w:val="24"/>
+          <w:lang w:val="en-US"/>
         </w:rPr>
         <w:tab/>
       </w:r>
@@ -3124,6 +3422,7 @@
           <w:rFonts w:ascii="Times New Roman" w:hAnsi="Times New Roman" w:cs="Times New Roman"/>
           <w:color w:val="B00040"/>
           <w:szCs w:val="24"/>
+          <w:lang w:val="en-US"/>
         </w:rPr>
         <w:t>int</w:t>
       </w:r>
@@ -3131,6 +3430,7 @@
         <w:rPr>
           <w:rFonts w:ascii="Times New Roman" w:hAnsi="Times New Roman" w:cs="Times New Roman"/>
           <w:szCs w:val="24"/>
+          <w:lang w:val="en-US"/>
         </w:rPr>
         <w:t xml:space="preserve"> </w:t>
       </w:r>
@@ -3139,6 +3439,7 @@
         <w:rPr>
           <w:rFonts w:ascii="Times New Roman" w:hAnsi="Times New Roman" w:cs="Times New Roman"/>
           <w:szCs w:val="24"/>
+          <w:lang w:val="en-US"/>
         </w:rPr>
         <w:t>succes</w:t>
       </w:r>
@@ -3147,6 +3448,7 @@
         <w:rPr>
           <w:rFonts w:ascii="Times New Roman" w:hAnsi="Times New Roman" w:cs="Times New Roman"/>
           <w:szCs w:val="24"/>
+          <w:lang w:val="en-US"/>
         </w:rPr>
         <w:t xml:space="preserve"> </w:t>
       </w:r>
@@ -3155,6 +3457,7 @@
           <w:rFonts w:ascii="Times New Roman" w:hAnsi="Times New Roman" w:cs="Times New Roman"/>
           <w:color w:val="666666"/>
           <w:szCs w:val="24"/>
+          <w:lang w:val="en-US"/>
         </w:rPr>
         <w:t>=</w:t>
       </w:r>
@@ -3162,6 +3465,7 @@
         <w:rPr>
           <w:rFonts w:ascii="Times New Roman" w:hAnsi="Times New Roman" w:cs="Times New Roman"/>
           <w:szCs w:val="24"/>
+          <w:lang w:val="en-US"/>
         </w:rPr>
         <w:t xml:space="preserve"> </w:t>
       </w:r>
@@ -3170,6 +3474,7 @@
           <w:rFonts w:ascii="Times New Roman" w:hAnsi="Times New Roman" w:cs="Times New Roman"/>
           <w:color w:val="666666"/>
           <w:szCs w:val="24"/>
+          <w:lang w:val="en-US"/>
         </w:rPr>
         <w:t>0</w:t>
       </w:r>
@@ -3177,6 +3482,7 @@
         <w:rPr>
           <w:rFonts w:ascii="Times New Roman" w:hAnsi="Times New Roman" w:cs="Times New Roman"/>
           <w:szCs w:val="24"/>
+          <w:lang w:val="en-US"/>
         </w:rPr>
         <w:t>;</w:t>
       </w:r>
@@ -3191,12 +3497,14 @@
         <w:rPr>
           <w:rFonts w:ascii="Times New Roman" w:hAnsi="Times New Roman" w:cs="Times New Roman"/>
           <w:szCs w:val="24"/>
-        </w:rPr>
-      </w:pPr>
-      <w:r>
-        <w:rPr>
-          <w:rFonts w:ascii="Times New Roman" w:hAnsi="Times New Roman" w:cs="Times New Roman"/>
-          <w:szCs w:val="24"/>
+          <w:lang w:val="en-US"/>
+        </w:rPr>
+      </w:pPr>
+      <w:r>
+        <w:rPr>
+          <w:rFonts w:ascii="Times New Roman" w:hAnsi="Times New Roman" w:cs="Times New Roman"/>
+          <w:szCs w:val="24"/>
+          <w:lang w:val="en-US"/>
         </w:rPr>
         <w:tab/>
       </w:r>
@@ -3205,6 +3513,7 @@
           <w:rFonts w:ascii="Times New Roman" w:hAnsi="Times New Roman" w:cs="Times New Roman"/>
           <w:color w:val="B00040"/>
           <w:szCs w:val="24"/>
+          <w:lang w:val="en-US"/>
         </w:rPr>
         <w:t>int</w:t>
       </w:r>
@@ -3212,45 +3521,33 @@
         <w:rPr>
           <w:rFonts w:ascii="Times New Roman" w:hAnsi="Times New Roman" w:cs="Times New Roman"/>
           <w:szCs w:val="24"/>
+          <w:lang w:val="en-US"/>
+        </w:rPr>
+        <w:t xml:space="preserve"> head </w:t>
+      </w:r>
+      <w:r>
+        <w:rPr>
+          <w:rFonts w:ascii="Times New Roman" w:hAnsi="Times New Roman" w:cs="Times New Roman"/>
+          <w:color w:val="666666"/>
+          <w:szCs w:val="24"/>
+          <w:lang w:val="en-US"/>
+        </w:rPr>
+        <w:t>=</w:t>
+      </w:r>
+      <w:r>
+        <w:rPr>
+          <w:rFonts w:ascii="Times New Roman" w:hAnsi="Times New Roman" w:cs="Times New Roman"/>
+          <w:szCs w:val="24"/>
+          <w:lang w:val="en-US"/>
         </w:rPr>
         <w:t xml:space="preserve"> </w:t>
       </w:r>
-      <w:proofErr w:type="spellStart"/>
-      <w:r>
-        <w:rPr>
-          <w:rFonts w:ascii="Times New Roman" w:hAnsi="Times New Roman" w:cs="Times New Roman"/>
-          <w:szCs w:val="24"/>
-        </w:rPr>
-        <w:t>head</w:t>
-      </w:r>
-      <w:proofErr w:type="spellEnd"/>
-      <w:r>
-        <w:rPr>
-          <w:rFonts w:ascii="Times New Roman" w:hAnsi="Times New Roman" w:cs="Times New Roman"/>
-          <w:szCs w:val="24"/>
-        </w:rPr>
-        <w:t xml:space="preserve"> </w:t>
-      </w:r>
       <w:r>
         <w:rPr>
           <w:rFonts w:ascii="Times New Roman" w:hAnsi="Times New Roman" w:cs="Times New Roman"/>
           <w:color w:val="666666"/>
           <w:szCs w:val="24"/>
-        </w:rPr>
-        <w:t>=</w:t>
-      </w:r>
-      <w:r>
-        <w:rPr>
-          <w:rFonts w:ascii="Times New Roman" w:hAnsi="Times New Roman" w:cs="Times New Roman"/>
-          <w:szCs w:val="24"/>
-        </w:rPr>
-        <w:t xml:space="preserve"> </w:t>
-      </w:r>
-      <w:r>
-        <w:rPr>
-          <w:rFonts w:ascii="Times New Roman" w:hAnsi="Times New Roman" w:cs="Times New Roman"/>
-          <w:color w:val="666666"/>
-          <w:szCs w:val="24"/>
+          <w:lang w:val="en-US"/>
         </w:rPr>
         <w:t>1</w:t>
       </w:r>
@@ -3258,6 +3555,7 @@
         <w:rPr>
           <w:rFonts w:ascii="Times New Roman" w:hAnsi="Times New Roman" w:cs="Times New Roman"/>
           <w:szCs w:val="24"/>
+          <w:lang w:val="en-US"/>
         </w:rPr>
         <w:t>;</w:t>
       </w:r>
@@ -3272,12 +3570,14 @@
         <w:rPr>
           <w:rFonts w:ascii="Times New Roman" w:hAnsi="Times New Roman" w:cs="Times New Roman"/>
           <w:szCs w:val="24"/>
-        </w:rPr>
-      </w:pPr>
-      <w:r>
-        <w:rPr>
-          <w:rFonts w:ascii="Times New Roman" w:hAnsi="Times New Roman" w:cs="Times New Roman"/>
-          <w:szCs w:val="24"/>
+          <w:lang w:val="en-US"/>
+        </w:rPr>
+      </w:pPr>
+      <w:r>
+        <w:rPr>
+          <w:rFonts w:ascii="Times New Roman" w:hAnsi="Times New Roman" w:cs="Times New Roman"/>
+          <w:szCs w:val="24"/>
+          <w:lang w:val="en-US"/>
         </w:rPr>
         <w:tab/>
       </w:r>
@@ -3286,6 +3586,7 @@
           <w:rFonts w:ascii="Times New Roman" w:hAnsi="Times New Roman" w:cs="Times New Roman"/>
           <w:color w:val="B00040"/>
           <w:szCs w:val="24"/>
+          <w:lang w:val="en-US"/>
         </w:rPr>
         <w:t>int</w:t>
       </w:r>
@@ -3293,6 +3594,7 @@
         <w:rPr>
           <w:rFonts w:ascii="Times New Roman" w:hAnsi="Times New Roman" w:cs="Times New Roman"/>
           <w:szCs w:val="24"/>
+          <w:lang w:val="en-US"/>
         </w:rPr>
         <w:t xml:space="preserve"> queue </w:t>
       </w:r>
@@ -3301,6 +3603,7 @@
           <w:rFonts w:ascii="Times New Roman" w:hAnsi="Times New Roman" w:cs="Times New Roman"/>
           <w:color w:val="666666"/>
           <w:szCs w:val="24"/>
+          <w:lang w:val="en-US"/>
         </w:rPr>
         <w:t>=</w:t>
       </w:r>
@@ -3308,6 +3611,7 @@
         <w:rPr>
           <w:rFonts w:ascii="Times New Roman" w:hAnsi="Times New Roman" w:cs="Times New Roman"/>
           <w:szCs w:val="24"/>
+          <w:lang w:val="en-US"/>
         </w:rPr>
         <w:t xml:space="preserve"> </w:t>
       </w:r>
@@ -3316,6 +3620,7 @@
           <w:rFonts w:ascii="Times New Roman" w:hAnsi="Times New Roman" w:cs="Times New Roman"/>
           <w:color w:val="666666"/>
           <w:szCs w:val="24"/>
+          <w:lang w:val="en-US"/>
         </w:rPr>
         <w:t>1</w:t>
       </w:r>
@@ -3323,6 +3628,7 @@
         <w:rPr>
           <w:rFonts w:ascii="Times New Roman" w:hAnsi="Times New Roman" w:cs="Times New Roman"/>
           <w:szCs w:val="24"/>
+          <w:lang w:val="en-US"/>
         </w:rPr>
         <w:t>;</w:t>
       </w:r>
@@ -3337,20 +3643,24 @@
         <w:rPr>
           <w:rFonts w:ascii="Times New Roman" w:hAnsi="Times New Roman" w:cs="Times New Roman"/>
           <w:szCs w:val="24"/>
-        </w:rPr>
-      </w:pPr>
-      <w:r>
-        <w:rPr>
-          <w:rFonts w:ascii="Times New Roman" w:hAnsi="Times New Roman" w:cs="Times New Roman"/>
-          <w:szCs w:val="24"/>
-        </w:rPr>
-        <w:tab/>
-      </w:r>
-      <w:proofErr w:type="spellStart"/>
-      <w:r>
-        <w:rPr>
-          <w:rFonts w:ascii="Times New Roman" w:hAnsi="Times New Roman" w:cs="Times New Roman"/>
-          <w:szCs w:val="24"/>
+          <w:lang w:val="en-US"/>
+        </w:rPr>
+      </w:pPr>
+      <w:r>
+        <w:rPr>
+          <w:rFonts w:ascii="Times New Roman" w:hAnsi="Times New Roman" w:cs="Times New Roman"/>
+          <w:szCs w:val="24"/>
+          <w:lang w:val="en-US"/>
+        </w:rPr>
+        <w:tab/>
+      </w:r>
+      <w:proofErr w:type="spellStart"/>
+      <w:proofErr w:type="gramStart"/>
+      <w:r>
+        <w:rPr>
+          <w:rFonts w:ascii="Times New Roman" w:hAnsi="Times New Roman" w:cs="Times New Roman"/>
+          <w:szCs w:val="24"/>
+          <w:lang w:val="en-US"/>
         </w:rPr>
         <w:t>chn</w:t>
       </w:r>
@@ -3359,14 +3669,17 @@
         <w:rPr>
           <w:rFonts w:ascii="Times New Roman" w:hAnsi="Times New Roman" w:cs="Times New Roman"/>
           <w:szCs w:val="24"/>
+          <w:lang w:val="en-US"/>
         </w:rPr>
         <w:t>[</w:t>
       </w:r>
+      <w:proofErr w:type="gramEnd"/>
       <w:r>
         <w:rPr>
           <w:rFonts w:ascii="Times New Roman" w:hAnsi="Times New Roman" w:cs="Times New Roman"/>
           <w:color w:val="666666"/>
           <w:szCs w:val="24"/>
+          <w:lang w:val="en-US"/>
         </w:rPr>
         <w:t>1</w:t>
       </w:r>
@@ -3374,6 +3687,7 @@
         <w:rPr>
           <w:rFonts w:ascii="Times New Roman" w:hAnsi="Times New Roman" w:cs="Times New Roman"/>
           <w:szCs w:val="24"/>
+          <w:lang w:val="en-US"/>
         </w:rPr>
         <w:t xml:space="preserve">] </w:t>
       </w:r>
@@ -3382,6 +3696,7 @@
           <w:rFonts w:ascii="Times New Roman" w:hAnsi="Times New Roman" w:cs="Times New Roman"/>
           <w:color w:val="666666"/>
           <w:szCs w:val="24"/>
+          <w:lang w:val="en-US"/>
         </w:rPr>
         <w:t>=</w:t>
       </w:r>
@@ -3389,6 +3704,7 @@
         <w:rPr>
           <w:rFonts w:ascii="Times New Roman" w:hAnsi="Times New Roman" w:cs="Times New Roman"/>
           <w:szCs w:val="24"/>
+          <w:lang w:val="en-US"/>
         </w:rPr>
         <w:t xml:space="preserve"> source;</w:t>
       </w:r>
@@ -3403,20 +3719,24 @@
         <w:rPr>
           <w:rFonts w:ascii="Times New Roman" w:hAnsi="Times New Roman" w:cs="Times New Roman"/>
           <w:szCs w:val="24"/>
-        </w:rPr>
-      </w:pPr>
-      <w:r>
-        <w:rPr>
-          <w:rFonts w:ascii="Times New Roman" w:hAnsi="Times New Roman" w:cs="Times New Roman"/>
-          <w:szCs w:val="24"/>
-        </w:rPr>
-        <w:tab/>
-      </w:r>
-      <w:proofErr w:type="spellStart"/>
-      <w:r>
-        <w:rPr>
-          <w:rFonts w:ascii="Times New Roman" w:hAnsi="Times New Roman" w:cs="Times New Roman"/>
-          <w:szCs w:val="24"/>
+          <w:lang w:val="en-US"/>
+        </w:rPr>
+      </w:pPr>
+      <w:r>
+        <w:rPr>
+          <w:rFonts w:ascii="Times New Roman" w:hAnsi="Times New Roman" w:cs="Times New Roman"/>
+          <w:szCs w:val="24"/>
+          <w:lang w:val="en-US"/>
+        </w:rPr>
+        <w:tab/>
+      </w:r>
+      <w:proofErr w:type="spellStart"/>
+      <w:proofErr w:type="gramStart"/>
+      <w:r>
+        <w:rPr>
+          <w:rFonts w:ascii="Times New Roman" w:hAnsi="Times New Roman" w:cs="Times New Roman"/>
+          <w:szCs w:val="24"/>
+          <w:lang w:val="en-US"/>
         </w:rPr>
         <w:t>orig</w:t>
       </w:r>
@@ -3425,14 +3745,17 @@
         <w:rPr>
           <w:rFonts w:ascii="Times New Roman" w:hAnsi="Times New Roman" w:cs="Times New Roman"/>
           <w:szCs w:val="24"/>
+          <w:lang w:val="en-US"/>
         </w:rPr>
         <w:t>[</w:t>
       </w:r>
+      <w:proofErr w:type="gramEnd"/>
       <w:r>
         <w:rPr>
           <w:rFonts w:ascii="Times New Roman" w:hAnsi="Times New Roman" w:cs="Times New Roman"/>
           <w:color w:val="666666"/>
           <w:szCs w:val="24"/>
+          <w:lang w:val="en-US"/>
         </w:rPr>
         <w:t>1</w:t>
       </w:r>
@@ -3440,6 +3763,7 @@
         <w:rPr>
           <w:rFonts w:ascii="Times New Roman" w:hAnsi="Times New Roman" w:cs="Times New Roman"/>
           <w:szCs w:val="24"/>
+          <w:lang w:val="en-US"/>
         </w:rPr>
         <w:t xml:space="preserve">] </w:t>
       </w:r>
@@ -3448,6 +3772,7 @@
           <w:rFonts w:ascii="Times New Roman" w:hAnsi="Times New Roman" w:cs="Times New Roman"/>
           <w:color w:val="666666"/>
           <w:szCs w:val="24"/>
+          <w:lang w:val="en-US"/>
         </w:rPr>
         <w:t>=</w:t>
       </w:r>
@@ -3455,6 +3780,7 @@
         <w:rPr>
           <w:rFonts w:ascii="Times New Roman" w:hAnsi="Times New Roman" w:cs="Times New Roman"/>
           <w:szCs w:val="24"/>
+          <w:lang w:val="en-US"/>
         </w:rPr>
         <w:t xml:space="preserve"> NAN;</w:t>
       </w:r>
@@ -3469,20 +3795,24 @@
         <w:rPr>
           <w:rFonts w:ascii="Times New Roman" w:hAnsi="Times New Roman" w:cs="Times New Roman"/>
           <w:szCs w:val="24"/>
-        </w:rPr>
-      </w:pPr>
-      <w:r>
-        <w:rPr>
-          <w:rFonts w:ascii="Times New Roman" w:hAnsi="Times New Roman" w:cs="Times New Roman"/>
-          <w:szCs w:val="24"/>
-        </w:rPr>
-        <w:tab/>
-      </w:r>
-      <w:proofErr w:type="spellStart"/>
-      <w:r>
-        <w:rPr>
-          <w:rFonts w:ascii="Times New Roman" w:hAnsi="Times New Roman" w:cs="Times New Roman"/>
-          <w:szCs w:val="24"/>
+          <w:lang w:val="en-US"/>
+        </w:rPr>
+      </w:pPr>
+      <w:r>
+        <w:rPr>
+          <w:rFonts w:ascii="Times New Roman" w:hAnsi="Times New Roman" w:cs="Times New Roman"/>
+          <w:szCs w:val="24"/>
+          <w:lang w:val="en-US"/>
+        </w:rPr>
+        <w:tab/>
+      </w:r>
+      <w:proofErr w:type="spellStart"/>
+      <w:proofErr w:type="gramStart"/>
+      <w:r>
+        <w:rPr>
+          <w:rFonts w:ascii="Times New Roman" w:hAnsi="Times New Roman" w:cs="Times New Roman"/>
+          <w:szCs w:val="24"/>
+          <w:lang w:val="en-US"/>
         </w:rPr>
         <w:t>ec</w:t>
       </w:r>
@@ -3491,14 +3821,17 @@
         <w:rPr>
           <w:rFonts w:ascii="Times New Roman" w:hAnsi="Times New Roman" w:cs="Times New Roman"/>
           <w:szCs w:val="24"/>
+          <w:lang w:val="en-US"/>
         </w:rPr>
         <w:t>[</w:t>
       </w:r>
+      <w:proofErr w:type="gramEnd"/>
       <w:r>
         <w:rPr>
           <w:rFonts w:ascii="Times New Roman" w:hAnsi="Times New Roman" w:cs="Times New Roman"/>
           <w:color w:val="666666"/>
           <w:szCs w:val="24"/>
+          <w:lang w:val="en-US"/>
         </w:rPr>
         <w:t>1</w:t>
       </w:r>
@@ -3506,6 +3839,7 @@
         <w:rPr>
           <w:rFonts w:ascii="Times New Roman" w:hAnsi="Times New Roman" w:cs="Times New Roman"/>
           <w:szCs w:val="24"/>
+          <w:lang w:val="en-US"/>
         </w:rPr>
         <w:t xml:space="preserve">] </w:t>
       </w:r>
@@ -3514,6 +3848,7 @@
           <w:rFonts w:ascii="Times New Roman" w:hAnsi="Times New Roman" w:cs="Times New Roman"/>
           <w:color w:val="666666"/>
           <w:szCs w:val="24"/>
+          <w:lang w:val="en-US"/>
         </w:rPr>
         <w:t>=</w:t>
       </w:r>
@@ -3521,6 +3856,7 @@
         <w:rPr>
           <w:rFonts w:ascii="Times New Roman" w:hAnsi="Times New Roman" w:cs="Times New Roman"/>
           <w:szCs w:val="24"/>
+          <w:lang w:val="en-US"/>
         </w:rPr>
         <w:t xml:space="preserve"> INFINITY;</w:t>
       </w:r>
@@ -3535,12 +3871,14 @@
         <w:rPr>
           <w:rFonts w:ascii="Times New Roman" w:hAnsi="Times New Roman" w:cs="Times New Roman"/>
           <w:szCs w:val="24"/>
-        </w:rPr>
-      </w:pPr>
-      <w:r>
-        <w:rPr>
-          <w:rFonts w:ascii="Times New Roman" w:hAnsi="Times New Roman" w:cs="Times New Roman"/>
-          <w:szCs w:val="24"/>
+          <w:lang w:val="en-US"/>
+        </w:rPr>
+      </w:pPr>
+      <w:r>
+        <w:rPr>
+          <w:rFonts w:ascii="Times New Roman" w:hAnsi="Times New Roman" w:cs="Times New Roman"/>
+          <w:szCs w:val="24"/>
+          <w:lang w:val="en-US"/>
         </w:rPr>
         <w:tab/>
         <w:t xml:space="preserve">marque[source] </w:t>
@@ -3550,6 +3888,7 @@
           <w:rFonts w:ascii="Times New Roman" w:hAnsi="Times New Roman" w:cs="Times New Roman"/>
           <w:color w:val="666666"/>
           <w:szCs w:val="24"/>
+          <w:lang w:val="en-US"/>
         </w:rPr>
         <w:t>=</w:t>
       </w:r>
@@ -3557,6 +3896,7 @@
         <w:rPr>
           <w:rFonts w:ascii="Times New Roman" w:hAnsi="Times New Roman" w:cs="Times New Roman"/>
           <w:szCs w:val="24"/>
+          <w:lang w:val="en-US"/>
         </w:rPr>
         <w:t xml:space="preserve"> </w:t>
       </w:r>
@@ -3565,6 +3905,7 @@
           <w:rFonts w:ascii="Times New Roman" w:hAnsi="Times New Roman" w:cs="Times New Roman"/>
           <w:color w:val="666666"/>
           <w:szCs w:val="24"/>
+          <w:lang w:val="en-US"/>
         </w:rPr>
         <w:t>1</w:t>
       </w:r>
@@ -3572,6 +3913,7 @@
         <w:rPr>
           <w:rFonts w:ascii="Times New Roman" w:hAnsi="Times New Roman" w:cs="Times New Roman"/>
           <w:szCs w:val="24"/>
+          <w:lang w:val="en-US"/>
         </w:rPr>
         <w:t>;</w:t>
       </w:r>
@@ -3586,6 +3928,7 @@
         <w:rPr>
           <w:rFonts w:ascii="Times New Roman" w:hAnsi="Times New Roman" w:cs="Times New Roman"/>
           <w:szCs w:val="24"/>
+          <w:lang w:val="en-US"/>
         </w:rPr>
       </w:pPr>
     </w:p>
@@ -3606,6 +3949,7 @@
         <w:rPr>
           <w:rFonts w:ascii="Times New Roman" w:hAnsi="Times New Roman" w:cs="Times New Roman"/>
           <w:szCs w:val="24"/>
+          <w:lang w:val="en-US"/>
         </w:rPr>
         <w:tab/>
       </w:r>
@@ -3626,7 +3970,16 @@
           <w:szCs w:val="24"/>
           <w:lang w:val="en-US"/>
         </w:rPr>
-        <w:t xml:space="preserve"> (</w:t>
+        <w:t xml:space="preserve"> </w:t>
+      </w:r>
+      <w:proofErr w:type="gramStart"/>
+      <w:r>
+        <w:rPr>
+          <w:rFonts w:ascii="Times New Roman" w:hAnsi="Times New Roman" w:cs="Times New Roman"/>
+          <w:szCs w:val="24"/>
+          <w:lang w:val="en-US"/>
+        </w:rPr>
+        <w:t>(</w:t>
       </w:r>
       <w:r>
         <w:rPr>
@@ -3647,6 +4000,7 @@
         <w:t>succes</w:t>
       </w:r>
       <w:proofErr w:type="spellEnd"/>
+      <w:proofErr w:type="gramEnd"/>
       <w:r>
         <w:rPr>
           <w:rFonts w:ascii="Times New Roman" w:hAnsi="Times New Roman" w:cs="Times New Roman"/>
@@ -3900,6 +4254,7 @@
         <w:t xml:space="preserve"> </w:t>
       </w:r>
       <w:proofErr w:type="spellStart"/>
+      <w:proofErr w:type="gramStart"/>
       <w:r>
         <w:rPr>
           <w:rFonts w:ascii="Times New Roman" w:hAnsi="Times New Roman" w:cs="Times New Roman"/>
@@ -3909,6 +4264,7 @@
         <w:t>g.list</w:t>
       </w:r>
       <w:proofErr w:type="spellEnd"/>
+      <w:proofErr w:type="gramEnd"/>
       <w:r>
         <w:rPr>
           <w:rFonts w:ascii="Times New Roman" w:hAnsi="Times New Roman" w:cs="Times New Roman"/>
@@ -4151,6 +4507,7 @@
         </w:rPr>
         <w:t>-&gt;</w:t>
       </w:r>
+      <w:proofErr w:type="gramStart"/>
       <w:r>
         <w:rPr>
           <w:rFonts w:ascii="Times New Roman" w:hAnsi="Times New Roman" w:cs="Times New Roman"/>
@@ -4166,7 +4523,17 @@
           <w:szCs w:val="24"/>
           <w:lang w:val="en-US"/>
         </w:rPr>
-        <w:t>!=</w:t>
+        <w:t>!</w:t>
+      </w:r>
+      <w:proofErr w:type="gramEnd"/>
+      <w:r>
+        <w:rPr>
+          <w:rFonts w:ascii="Times New Roman" w:hAnsi="Times New Roman" w:cs="Times New Roman"/>
+          <w:color w:val="666666"/>
+          <w:szCs w:val="24"/>
+          <w:lang w:val="en-US"/>
+        </w:rPr>
+        <w:t>=</w:t>
       </w:r>
       <w:r>
         <w:rPr>
@@ -4204,47 +4571,48 @@
         <w:rPr>
           <w:rFonts w:ascii="Times New Roman" w:hAnsi="Times New Roman" w:cs="Times New Roman"/>
           <w:szCs w:val="24"/>
-          <w:lang w:val="en-US"/>
-        </w:rPr>
-      </w:pPr>
-      <w:r>
-        <w:rPr>
-          <w:rFonts w:ascii="Times New Roman" w:hAnsi="Times New Roman" w:cs="Times New Roman"/>
-          <w:szCs w:val="24"/>
-          <w:lang w:val="en-US"/>
-        </w:rPr>
-        <w:tab/>
-      </w:r>
-      <w:r>
-        <w:rPr>
-          <w:rFonts w:ascii="Times New Roman" w:hAnsi="Times New Roman" w:cs="Times New Roman"/>
-          <w:szCs w:val="24"/>
-          <w:lang w:val="en-US"/>
-        </w:rPr>
-        <w:tab/>
-      </w:r>
-      <w:r>
-        <w:rPr>
-          <w:rFonts w:ascii="Times New Roman" w:hAnsi="Times New Roman" w:cs="Times New Roman"/>
-          <w:szCs w:val="24"/>
-          <w:lang w:val="en-US"/>
-        </w:rPr>
-        <w:tab/>
-      </w:r>
+        </w:rPr>
+      </w:pPr>
+      <w:r>
+        <w:rPr>
+          <w:rFonts w:ascii="Times New Roman" w:hAnsi="Times New Roman" w:cs="Times New Roman"/>
+          <w:szCs w:val="24"/>
+          <w:lang w:val="en-US"/>
+        </w:rPr>
+        <w:tab/>
+      </w:r>
+      <w:r>
+        <w:rPr>
+          <w:rFonts w:ascii="Times New Roman" w:hAnsi="Times New Roman" w:cs="Times New Roman"/>
+          <w:szCs w:val="24"/>
+          <w:lang w:val="en-US"/>
+        </w:rPr>
+        <w:tab/>
+      </w:r>
+      <w:r>
+        <w:rPr>
+          <w:rFonts w:ascii="Times New Roman" w:hAnsi="Times New Roman" w:cs="Times New Roman"/>
+          <w:szCs w:val="24"/>
+          <w:lang w:val="en-US"/>
+        </w:rPr>
+        <w:tab/>
+      </w:r>
+      <w:proofErr w:type="spellStart"/>
+      <w:proofErr w:type="gramStart"/>
       <w:r>
         <w:rPr>
           <w:rFonts w:ascii="Times New Roman" w:hAnsi="Times New Roman" w:cs="Times New Roman"/>
           <w:color w:val="B00040"/>
           <w:szCs w:val="24"/>
-          <w:lang w:val="en-US"/>
         </w:rPr>
         <w:t>int</w:t>
       </w:r>
-      <w:r>
-        <w:rPr>
-          <w:rFonts w:ascii="Times New Roman" w:hAnsi="Times New Roman" w:cs="Times New Roman"/>
-          <w:szCs w:val="24"/>
-          <w:lang w:val="en-US"/>
+      <w:proofErr w:type="spellEnd"/>
+      <w:proofErr w:type="gramEnd"/>
+      <w:r>
+        <w:rPr>
+          <w:rFonts w:ascii="Times New Roman" w:hAnsi="Times New Roman" w:cs="Times New Roman"/>
+          <w:szCs w:val="24"/>
         </w:rPr>
         <w:t xml:space="preserve"> </w:t>
       </w:r>
@@ -4253,7 +4621,6 @@
         <w:rPr>
           <w:rFonts w:ascii="Times New Roman" w:hAnsi="Times New Roman" w:cs="Times New Roman"/>
           <w:szCs w:val="24"/>
-          <w:lang w:val="en-US"/>
         </w:rPr>
         <w:t>nn</w:t>
       </w:r>
@@ -4262,7 +4629,6 @@
         <w:rPr>
           <w:rFonts w:ascii="Times New Roman" w:hAnsi="Times New Roman" w:cs="Times New Roman"/>
           <w:szCs w:val="24"/>
-          <w:lang w:val="en-US"/>
         </w:rPr>
         <w:t xml:space="preserve"> </w:t>
       </w:r>
@@ -4271,7 +4637,6 @@
           <w:rFonts w:ascii="Times New Roman" w:hAnsi="Times New Roman" w:cs="Times New Roman"/>
           <w:color w:val="666666"/>
           <w:szCs w:val="24"/>
-          <w:lang w:val="en-US"/>
         </w:rPr>
         <w:t>=</w:t>
       </w:r>
@@ -4279,7 +4644,6 @@
         <w:rPr>
           <w:rFonts w:ascii="Times New Roman" w:hAnsi="Times New Roman" w:cs="Times New Roman"/>
           <w:szCs w:val="24"/>
-          <w:lang w:val="en-US"/>
         </w:rPr>
         <w:t xml:space="preserve"> l</w:t>
       </w:r>
@@ -4288,7 +4652,6 @@
           <w:rFonts w:ascii="Times New Roman" w:hAnsi="Times New Roman" w:cs="Times New Roman"/>
           <w:color w:val="666666"/>
           <w:szCs w:val="24"/>
-          <w:lang w:val="en-US"/>
         </w:rPr>
         <w:t>-&gt;</w:t>
       </w:r>
@@ -4296,7 +4659,6 @@
         <w:rPr>
           <w:rFonts w:ascii="Times New Roman" w:hAnsi="Times New Roman" w:cs="Times New Roman"/>
           <w:szCs w:val="24"/>
-          <w:lang w:val="en-US"/>
         </w:rPr>
         <w:t>value;</w:t>
       </w:r>
@@ -4311,33 +4673,30 @@
         <w:rPr>
           <w:rFonts w:ascii="Times New Roman" w:hAnsi="Times New Roman" w:cs="Times New Roman"/>
           <w:szCs w:val="24"/>
-          <w:lang w:val="en-US"/>
-        </w:rPr>
-      </w:pPr>
-      <w:r>
-        <w:rPr>
-          <w:rFonts w:ascii="Times New Roman" w:hAnsi="Times New Roman" w:cs="Times New Roman"/>
-          <w:szCs w:val="24"/>
-          <w:lang w:val="en-US"/>
-        </w:rPr>
-        <w:tab/>
-      </w:r>
-      <w:r>
-        <w:rPr>
-          <w:rFonts w:ascii="Times New Roman" w:hAnsi="Times New Roman" w:cs="Times New Roman"/>
-          <w:szCs w:val="24"/>
-          <w:lang w:val="en-US"/>
-        </w:rPr>
-        <w:tab/>
-      </w:r>
-      <w:r>
-        <w:rPr>
-          <w:rFonts w:ascii="Times New Roman" w:hAnsi="Times New Roman" w:cs="Times New Roman"/>
-          <w:szCs w:val="24"/>
-          <w:lang w:val="en-US"/>
-        </w:rPr>
-        <w:tab/>
-      </w:r>
+        </w:rPr>
+      </w:pPr>
+      <w:r>
+        <w:rPr>
+          <w:rFonts w:ascii="Times New Roman" w:hAnsi="Times New Roman" w:cs="Times New Roman"/>
+          <w:szCs w:val="24"/>
+        </w:rPr>
+        <w:tab/>
+      </w:r>
+      <w:r>
+        <w:rPr>
+          <w:rFonts w:ascii="Times New Roman" w:hAnsi="Times New Roman" w:cs="Times New Roman"/>
+          <w:szCs w:val="24"/>
+        </w:rPr>
+        <w:tab/>
+      </w:r>
+      <w:r>
+        <w:rPr>
+          <w:rFonts w:ascii="Times New Roman" w:hAnsi="Times New Roman" w:cs="Times New Roman"/>
+          <w:szCs w:val="24"/>
+        </w:rPr>
+        <w:tab/>
+      </w:r>
+      <w:proofErr w:type="gramStart"/>
       <w:r>
         <w:rPr>
           <w:rFonts w:ascii="Times New Roman" w:hAnsi="Times New Roman" w:cs="Times New Roman"/>
@@ -4345,15 +4704,14 @@
           <w:bCs/>
           <w:color w:val="008000"/>
           <w:szCs w:val="24"/>
-          <w:lang w:val="en-US"/>
         </w:rPr>
         <w:t>if</w:t>
       </w:r>
-      <w:r>
-        <w:rPr>
-          <w:rFonts w:ascii="Times New Roman" w:hAnsi="Times New Roman" w:cs="Times New Roman"/>
-          <w:szCs w:val="24"/>
-          <w:lang w:val="en-US"/>
+      <w:proofErr w:type="gramEnd"/>
+      <w:r>
+        <w:rPr>
+          <w:rFonts w:ascii="Times New Roman" w:hAnsi="Times New Roman" w:cs="Times New Roman"/>
+          <w:szCs w:val="24"/>
         </w:rPr>
         <w:t xml:space="preserve"> (</w:t>
       </w:r>
@@ -4362,7 +4720,6 @@
           <w:rFonts w:ascii="Times New Roman" w:hAnsi="Times New Roman" w:cs="Times New Roman"/>
           <w:color w:val="666666"/>
           <w:szCs w:val="24"/>
-          <w:lang w:val="en-US"/>
         </w:rPr>
         <w:t>!</w:t>
       </w:r>
@@ -4370,7 +4727,6 @@
         <w:rPr>
           <w:rFonts w:ascii="Times New Roman" w:hAnsi="Times New Roman" w:cs="Times New Roman"/>
           <w:szCs w:val="24"/>
-          <w:lang w:val="en-US"/>
         </w:rPr>
         <w:t>marque[</w:t>
       </w:r>
@@ -4379,7 +4735,6 @@
         <w:rPr>
           <w:rFonts w:ascii="Times New Roman" w:hAnsi="Times New Roman" w:cs="Times New Roman"/>
           <w:szCs w:val="24"/>
-          <w:lang w:val="en-US"/>
         </w:rPr>
         <w:t>nn</w:t>
       </w:r>
@@ -4388,7 +4743,6 @@
         <w:rPr>
           <w:rFonts w:ascii="Times New Roman" w:hAnsi="Times New Roman" w:cs="Times New Roman"/>
           <w:szCs w:val="24"/>
-          <w:lang w:val="en-US"/>
         </w:rPr>
         <w:t xml:space="preserve">] </w:t>
       </w:r>
@@ -4397,7 +4751,6 @@
           <w:rFonts w:ascii="Times New Roman" w:hAnsi="Times New Roman" w:cs="Times New Roman"/>
           <w:color w:val="666666"/>
           <w:szCs w:val="24"/>
-          <w:lang w:val="en-US"/>
         </w:rPr>
         <w:t>&amp;&amp;</w:t>
       </w:r>
@@ -4405,7 +4758,6 @@
         <w:rPr>
           <w:rFonts w:ascii="Times New Roman" w:hAnsi="Times New Roman" w:cs="Times New Roman"/>
           <w:szCs w:val="24"/>
-          <w:lang w:val="en-US"/>
         </w:rPr>
         <w:t xml:space="preserve"> flot[</w:t>
       </w:r>
@@ -4414,7 +4766,6 @@
         <w:rPr>
           <w:rFonts w:ascii="Times New Roman" w:hAnsi="Times New Roman" w:cs="Times New Roman"/>
           <w:szCs w:val="24"/>
-          <w:lang w:val="en-US"/>
         </w:rPr>
         <w:t>nc</w:t>
       </w:r>
@@ -4423,7 +4774,6 @@
         <w:rPr>
           <w:rFonts w:ascii="Times New Roman" w:hAnsi="Times New Roman" w:cs="Times New Roman"/>
           <w:szCs w:val="24"/>
-          <w:lang w:val="en-US"/>
         </w:rPr>
         <w:t>][</w:t>
       </w:r>
@@ -4432,7 +4782,6 @@
         <w:rPr>
           <w:rFonts w:ascii="Times New Roman" w:hAnsi="Times New Roman" w:cs="Times New Roman"/>
           <w:szCs w:val="24"/>
-          <w:lang w:val="en-US"/>
         </w:rPr>
         <w:t>nn</w:t>
       </w:r>
@@ -4441,7 +4790,6 @@
         <w:rPr>
           <w:rFonts w:ascii="Times New Roman" w:hAnsi="Times New Roman" w:cs="Times New Roman"/>
           <w:szCs w:val="24"/>
-          <w:lang w:val="en-US"/>
         </w:rPr>
         <w:t xml:space="preserve">] </w:t>
       </w:r>
@@ -4450,7 +4798,6 @@
           <w:rFonts w:ascii="Times New Roman" w:hAnsi="Times New Roman" w:cs="Times New Roman"/>
           <w:color w:val="666666"/>
           <w:szCs w:val="24"/>
-          <w:lang w:val="en-US"/>
         </w:rPr>
         <w:t>&lt;</w:t>
       </w:r>
@@ -4458,7 +4805,6 @@
         <w:rPr>
           <w:rFonts w:ascii="Times New Roman" w:hAnsi="Times New Roman" w:cs="Times New Roman"/>
           <w:szCs w:val="24"/>
-          <w:lang w:val="en-US"/>
         </w:rPr>
         <w:t xml:space="preserve"> l</w:t>
       </w:r>
@@ -4467,7 +4813,6 @@
           <w:rFonts w:ascii="Times New Roman" w:hAnsi="Times New Roman" w:cs="Times New Roman"/>
           <w:color w:val="666666"/>
           <w:szCs w:val="24"/>
-          <w:lang w:val="en-US"/>
         </w:rPr>
         <w:t>-&gt;</w:t>
       </w:r>
@@ -4476,7 +4821,6 @@
         <w:rPr>
           <w:rFonts w:ascii="Times New Roman" w:hAnsi="Times New Roman" w:cs="Times New Roman"/>
           <w:szCs w:val="24"/>
-          <w:lang w:val="en-US"/>
         </w:rPr>
         <w:t>secondValue</w:t>
       </w:r>
@@ -4485,7 +4829,6 @@
         <w:rPr>
           <w:rFonts w:ascii="Times New Roman" w:hAnsi="Times New Roman" w:cs="Times New Roman"/>
           <w:szCs w:val="24"/>
-          <w:lang w:val="en-US"/>
         </w:rPr>
         <w:t>){</w:t>
       </w:r>
@@ -4506,40 +4849,45 @@
         <w:rPr>
           <w:rFonts w:ascii="Times New Roman" w:hAnsi="Times New Roman" w:cs="Times New Roman"/>
           <w:szCs w:val="24"/>
-          <w:lang w:val="en-US"/>
-        </w:rPr>
-        <w:tab/>
-      </w:r>
-      <w:r>
-        <w:rPr>
-          <w:rFonts w:ascii="Times New Roman" w:hAnsi="Times New Roman" w:cs="Times New Roman"/>
-          <w:szCs w:val="24"/>
-          <w:lang w:val="en-US"/>
-        </w:rPr>
-        <w:tab/>
-      </w:r>
-      <w:r>
-        <w:rPr>
-          <w:rFonts w:ascii="Times New Roman" w:hAnsi="Times New Roman" w:cs="Times New Roman"/>
-          <w:szCs w:val="24"/>
-          <w:lang w:val="en-US"/>
-        </w:rPr>
-        <w:tab/>
-      </w:r>
-      <w:r>
-        <w:rPr>
-          <w:rFonts w:ascii="Times New Roman" w:hAnsi="Times New Roman" w:cs="Times New Roman"/>
-          <w:szCs w:val="24"/>
-          <w:lang w:val="en-US"/>
-        </w:rPr>
-        <w:tab/>
-      </w:r>
-      <w:r>
-        <w:rPr>
-          <w:rFonts w:ascii="Times New Roman" w:hAnsi="Times New Roman" w:cs="Times New Roman"/>
-          <w:szCs w:val="24"/>
-        </w:rPr>
-        <w:t>marque[</w:t>
+        </w:rPr>
+        <w:tab/>
+      </w:r>
+      <w:r>
+        <w:rPr>
+          <w:rFonts w:ascii="Times New Roman" w:hAnsi="Times New Roman" w:cs="Times New Roman"/>
+          <w:szCs w:val="24"/>
+        </w:rPr>
+        <w:tab/>
+      </w:r>
+      <w:r>
+        <w:rPr>
+          <w:rFonts w:ascii="Times New Roman" w:hAnsi="Times New Roman" w:cs="Times New Roman"/>
+          <w:szCs w:val="24"/>
+        </w:rPr>
+        <w:tab/>
+      </w:r>
+      <w:r>
+        <w:rPr>
+          <w:rFonts w:ascii="Times New Roman" w:hAnsi="Times New Roman" w:cs="Times New Roman"/>
+          <w:szCs w:val="24"/>
+        </w:rPr>
+        <w:tab/>
+      </w:r>
+      <w:proofErr w:type="gramStart"/>
+      <w:r>
+        <w:rPr>
+          <w:rFonts w:ascii="Times New Roman" w:hAnsi="Times New Roman" w:cs="Times New Roman"/>
+          <w:szCs w:val="24"/>
+        </w:rPr>
+        <w:t>marque</w:t>
+      </w:r>
+      <w:proofErr w:type="gramEnd"/>
+      <w:r>
+        <w:rPr>
+          <w:rFonts w:ascii="Times New Roman" w:hAnsi="Times New Roman" w:cs="Times New Roman"/>
+          <w:szCs w:val="24"/>
+        </w:rPr>
+        <w:t>[</w:t>
       </w:r>
       <w:proofErr w:type="spellStart"/>
       <w:r>
@@ -4629,6 +4977,7 @@
         <w:tab/>
       </w:r>
       <w:proofErr w:type="spellStart"/>
+      <w:proofErr w:type="gramStart"/>
       <w:r>
         <w:rPr>
           <w:rFonts w:ascii="Times New Roman" w:hAnsi="Times New Roman" w:cs="Times New Roman"/>
@@ -4637,6 +4986,7 @@
         <w:t>chn</w:t>
       </w:r>
       <w:proofErr w:type="spellEnd"/>
+      <w:proofErr w:type="gramEnd"/>
       <w:r>
         <w:rPr>
           <w:rFonts w:ascii="Times New Roman" w:hAnsi="Times New Roman" w:cs="Times New Roman"/>
@@ -4730,8 +5080,16 @@
           <w:szCs w:val="24"/>
         </w:rPr>
         <w:tab/>
+      </w:r>
+      <w:proofErr w:type="gramStart"/>
+      <w:r>
+        <w:rPr>
+          <w:rFonts w:ascii="Times New Roman" w:hAnsi="Times New Roman" w:cs="Times New Roman"/>
+          <w:szCs w:val="24"/>
+        </w:rPr>
         <w:t>queue</w:t>
       </w:r>
+      <w:proofErr w:type="gramEnd"/>
       <w:r>
         <w:rPr>
           <w:rFonts w:ascii="Times New Roman" w:hAnsi="Times New Roman" w:cs="Times New Roman"/>
@@ -4789,6 +5147,7 @@
         <w:tab/>
       </w:r>
       <w:proofErr w:type="spellStart"/>
+      <w:proofErr w:type="gramStart"/>
       <w:r>
         <w:rPr>
           <w:rFonts w:ascii="Times New Roman" w:hAnsi="Times New Roman" w:cs="Times New Roman"/>
@@ -4797,6 +5156,7 @@
         <w:t>orig</w:t>
       </w:r>
       <w:proofErr w:type="spellEnd"/>
+      <w:proofErr w:type="gramEnd"/>
       <w:r>
         <w:rPr>
           <w:rFonts w:ascii="Times New Roman" w:hAnsi="Times New Roman" w:cs="Times New Roman"/>
@@ -4846,41 +5206,43 @@
         <w:rPr>
           <w:rFonts w:ascii="Times New Roman" w:hAnsi="Times New Roman" w:cs="Times New Roman"/>
           <w:szCs w:val="24"/>
-        </w:rPr>
-      </w:pPr>
-      <w:r>
-        <w:rPr>
-          <w:rFonts w:ascii="Times New Roman" w:hAnsi="Times New Roman" w:cs="Times New Roman"/>
-          <w:szCs w:val="24"/>
-        </w:rPr>
-        <w:tab/>
-      </w:r>
-      <w:r>
-        <w:rPr>
-          <w:rFonts w:ascii="Times New Roman" w:hAnsi="Times New Roman" w:cs="Times New Roman"/>
-          <w:szCs w:val="24"/>
-        </w:rPr>
-        <w:tab/>
-      </w:r>
-      <w:r>
-        <w:rPr>
-          <w:rFonts w:ascii="Times New Roman" w:hAnsi="Times New Roman" w:cs="Times New Roman"/>
-          <w:szCs w:val="24"/>
-        </w:rPr>
-        <w:tab/>
-      </w:r>
-      <w:r>
-        <w:rPr>
-          <w:rFonts w:ascii="Times New Roman" w:hAnsi="Times New Roman" w:cs="Times New Roman"/>
-          <w:szCs w:val="24"/>
-        </w:rPr>
-        <w:tab/>
-      </w:r>
-      <w:proofErr w:type="spellStart"/>
-      <w:r>
-        <w:rPr>
-          <w:rFonts w:ascii="Times New Roman" w:hAnsi="Times New Roman" w:cs="Times New Roman"/>
-          <w:szCs w:val="24"/>
+          <w:lang w:val="en-US"/>
+        </w:rPr>
+      </w:pPr>
+      <w:r>
+        <w:rPr>
+          <w:rFonts w:ascii="Times New Roman" w:hAnsi="Times New Roman" w:cs="Times New Roman"/>
+          <w:szCs w:val="24"/>
+        </w:rPr>
+        <w:tab/>
+      </w:r>
+      <w:r>
+        <w:rPr>
+          <w:rFonts w:ascii="Times New Roman" w:hAnsi="Times New Roman" w:cs="Times New Roman"/>
+          <w:szCs w:val="24"/>
+        </w:rPr>
+        <w:tab/>
+      </w:r>
+      <w:r>
+        <w:rPr>
+          <w:rFonts w:ascii="Times New Roman" w:hAnsi="Times New Roman" w:cs="Times New Roman"/>
+          <w:szCs w:val="24"/>
+        </w:rPr>
+        <w:tab/>
+      </w:r>
+      <w:r>
+        <w:rPr>
+          <w:rFonts w:ascii="Times New Roman" w:hAnsi="Times New Roman" w:cs="Times New Roman"/>
+          <w:szCs w:val="24"/>
+        </w:rPr>
+        <w:tab/>
+      </w:r>
+      <w:proofErr w:type="spellStart"/>
+      <w:r>
+        <w:rPr>
+          <w:rFonts w:ascii="Times New Roman" w:hAnsi="Times New Roman" w:cs="Times New Roman"/>
+          <w:szCs w:val="24"/>
+          <w:lang w:val="en-US"/>
         </w:rPr>
         <w:t>ec</w:t>
       </w:r>
@@ -4889,6 +5251,7 @@
         <w:rPr>
           <w:rFonts w:ascii="Times New Roman" w:hAnsi="Times New Roman" w:cs="Times New Roman"/>
           <w:szCs w:val="24"/>
+          <w:lang w:val="en-US"/>
         </w:rPr>
         <w:t xml:space="preserve">[queue] </w:t>
       </w:r>
@@ -4897,6 +5260,7 @@
           <w:rFonts w:ascii="Times New Roman" w:hAnsi="Times New Roman" w:cs="Times New Roman"/>
           <w:color w:val="666666"/>
           <w:szCs w:val="24"/>
+          <w:lang w:val="en-US"/>
         </w:rPr>
         <w:t>=</w:t>
       </w:r>
@@ -4904,6 +5268,7 @@
         <w:rPr>
           <w:rFonts w:ascii="Times New Roman" w:hAnsi="Times New Roman" w:cs="Times New Roman"/>
           <w:szCs w:val="24"/>
+          <w:lang w:val="en-US"/>
         </w:rPr>
         <w:t xml:space="preserve"> </w:t>
       </w:r>
@@ -4912,6 +5277,7 @@
           <w:rFonts w:ascii="Times New Roman" w:hAnsi="Times New Roman" w:cs="Times New Roman"/>
           <w:color w:val="E36C0A" w:themeColor="accent6" w:themeShade="BF"/>
           <w:szCs w:val="24"/>
+          <w:lang w:val="en-US"/>
         </w:rPr>
         <w:t>MIN</w:t>
       </w:r>
@@ -4919,6 +5285,7 @@
         <w:rPr>
           <w:rFonts w:ascii="Times New Roman" w:hAnsi="Times New Roman" w:cs="Times New Roman"/>
           <w:szCs w:val="24"/>
+          <w:lang w:val="en-US"/>
         </w:rPr>
         <w:t>(</w:t>
       </w:r>
@@ -4927,6 +5294,7 @@
         <w:rPr>
           <w:rFonts w:ascii="Times New Roman" w:hAnsi="Times New Roman" w:cs="Times New Roman"/>
           <w:szCs w:val="24"/>
+          <w:lang w:val="en-US"/>
         </w:rPr>
         <w:t>ec</w:t>
       </w:r>
@@ -4935,6 +5303,61 @@
         <w:rPr>
           <w:rFonts w:ascii="Times New Roman" w:hAnsi="Times New Roman" w:cs="Times New Roman"/>
           <w:szCs w:val="24"/>
+          <w:lang w:val="en-US"/>
+        </w:rPr>
+        <w:t>[head</w:t>
+      </w:r>
+      <w:proofErr w:type="gramStart"/>
+      <w:r>
+        <w:rPr>
+          <w:rFonts w:ascii="Times New Roman" w:hAnsi="Times New Roman" w:cs="Times New Roman"/>
+          <w:szCs w:val="24"/>
+          <w:lang w:val="en-US"/>
+        </w:rPr>
+        <w:t>],l</w:t>
+      </w:r>
+      <w:proofErr w:type="gramEnd"/>
+      <w:r>
+        <w:rPr>
+          <w:rFonts w:ascii="Times New Roman" w:hAnsi="Times New Roman" w:cs="Times New Roman"/>
+          <w:color w:val="666666"/>
+          <w:szCs w:val="24"/>
+          <w:lang w:val="en-US"/>
+        </w:rPr>
+        <w:t>-&gt;</w:t>
+      </w:r>
+      <w:proofErr w:type="spellStart"/>
+      <w:r>
+        <w:rPr>
+          <w:rFonts w:ascii="Times New Roman" w:hAnsi="Times New Roman" w:cs="Times New Roman"/>
+          <w:szCs w:val="24"/>
+          <w:lang w:val="en-US"/>
+        </w:rPr>
+        <w:t>secondValue</w:t>
+      </w:r>
+      <w:r>
+        <w:rPr>
+          <w:rFonts w:ascii="Times New Roman" w:hAnsi="Times New Roman" w:cs="Times New Roman"/>
+          <w:color w:val="666666"/>
+          <w:szCs w:val="24"/>
+          <w:lang w:val="en-US"/>
+        </w:rPr>
+        <w:t>-</w:t>
+      </w:r>
+      <w:r>
+        <w:rPr>
+          <w:rFonts w:ascii="Times New Roman" w:hAnsi="Times New Roman" w:cs="Times New Roman"/>
+          <w:szCs w:val="24"/>
+          <w:lang w:val="en-US"/>
+        </w:rPr>
+        <w:t>flot</w:t>
+      </w:r>
+      <w:proofErr w:type="spellEnd"/>
+      <w:r>
+        <w:rPr>
+          <w:rFonts w:ascii="Times New Roman" w:hAnsi="Times New Roman" w:cs="Times New Roman"/>
+          <w:szCs w:val="24"/>
+          <w:lang w:val="en-US"/>
         </w:rPr>
         <w:t>[</w:t>
       </w:r>
@@ -4943,54 +5366,7 @@
         <w:rPr>
           <w:rFonts w:ascii="Times New Roman" w:hAnsi="Times New Roman" w:cs="Times New Roman"/>
           <w:szCs w:val="24"/>
-        </w:rPr>
-        <w:t>head</w:t>
-      </w:r>
-      <w:proofErr w:type="spellEnd"/>
-      <w:r>
-        <w:rPr>
-          <w:rFonts w:ascii="Times New Roman" w:hAnsi="Times New Roman" w:cs="Times New Roman"/>
-          <w:szCs w:val="24"/>
-        </w:rPr>
-        <w:t>],l</w:t>
-      </w:r>
-      <w:r>
-        <w:rPr>
-          <w:rFonts w:ascii="Times New Roman" w:hAnsi="Times New Roman" w:cs="Times New Roman"/>
-          <w:color w:val="666666"/>
-          <w:szCs w:val="24"/>
-        </w:rPr>
-        <w:t>-&gt;</w:t>
-      </w:r>
-      <w:proofErr w:type="spellStart"/>
-      <w:r>
-        <w:rPr>
-          <w:rFonts w:ascii="Times New Roman" w:hAnsi="Times New Roman" w:cs="Times New Roman"/>
-          <w:szCs w:val="24"/>
-        </w:rPr>
-        <w:t>secondValue</w:t>
-      </w:r>
-      <w:proofErr w:type="spellEnd"/>
-      <w:r>
-        <w:rPr>
-          <w:rFonts w:ascii="Times New Roman" w:hAnsi="Times New Roman" w:cs="Times New Roman"/>
-          <w:color w:val="666666"/>
-          <w:szCs w:val="24"/>
-        </w:rPr>
-        <w:t>-</w:t>
-      </w:r>
-      <w:r>
-        <w:rPr>
-          <w:rFonts w:ascii="Times New Roman" w:hAnsi="Times New Roman" w:cs="Times New Roman"/>
-          <w:szCs w:val="24"/>
-        </w:rPr>
-        <w:t>flot[</w:t>
-      </w:r>
-      <w:proofErr w:type="spellStart"/>
-      <w:r>
-        <w:rPr>
-          <w:rFonts w:ascii="Times New Roman" w:hAnsi="Times New Roman" w:cs="Times New Roman"/>
-          <w:szCs w:val="24"/>
+          <w:lang w:val="en-US"/>
         </w:rPr>
         <w:t>nc</w:t>
       </w:r>
@@ -4999,6 +5375,7 @@
         <w:rPr>
           <w:rFonts w:ascii="Times New Roman" w:hAnsi="Times New Roman" w:cs="Times New Roman"/>
           <w:szCs w:val="24"/>
+          <w:lang w:val="en-US"/>
         </w:rPr>
         <w:t>][</w:t>
       </w:r>
@@ -5007,6 +5384,7 @@
         <w:rPr>
           <w:rFonts w:ascii="Times New Roman" w:hAnsi="Times New Roman" w:cs="Times New Roman"/>
           <w:szCs w:val="24"/>
+          <w:lang w:val="en-US"/>
         </w:rPr>
         <w:t>nn</w:t>
       </w:r>
@@ -5015,6 +5393,7 @@
         <w:rPr>
           <w:rFonts w:ascii="Times New Roman" w:hAnsi="Times New Roman" w:cs="Times New Roman"/>
           <w:szCs w:val="24"/>
+          <w:lang w:val="en-US"/>
         </w:rPr>
         <w:t>]);</w:t>
       </w:r>
@@ -5036,27 +5415,31 @@
         <w:rPr>
           <w:rFonts w:ascii="Times New Roman" w:hAnsi="Times New Roman" w:cs="Times New Roman"/>
           <w:szCs w:val="24"/>
-        </w:rPr>
-        <w:tab/>
-      </w:r>
-      <w:r>
-        <w:rPr>
-          <w:rFonts w:ascii="Times New Roman" w:hAnsi="Times New Roman" w:cs="Times New Roman"/>
-          <w:szCs w:val="24"/>
-        </w:rPr>
-        <w:tab/>
-      </w:r>
-      <w:r>
-        <w:rPr>
-          <w:rFonts w:ascii="Times New Roman" w:hAnsi="Times New Roman" w:cs="Times New Roman"/>
-          <w:szCs w:val="24"/>
-        </w:rPr>
-        <w:tab/>
-      </w:r>
-      <w:r>
-        <w:rPr>
-          <w:rFonts w:ascii="Times New Roman" w:hAnsi="Times New Roman" w:cs="Times New Roman"/>
-          <w:szCs w:val="24"/>
+          <w:lang w:val="en-US"/>
+        </w:rPr>
+        <w:tab/>
+      </w:r>
+      <w:r>
+        <w:rPr>
+          <w:rFonts w:ascii="Times New Roman" w:hAnsi="Times New Roman" w:cs="Times New Roman"/>
+          <w:szCs w:val="24"/>
+          <w:lang w:val="en-US"/>
+        </w:rPr>
+        <w:tab/>
+      </w:r>
+      <w:r>
+        <w:rPr>
+          <w:rFonts w:ascii="Times New Roman" w:hAnsi="Times New Roman" w:cs="Times New Roman"/>
+          <w:szCs w:val="24"/>
+          <w:lang w:val="en-US"/>
+        </w:rPr>
+        <w:tab/>
+      </w:r>
+      <w:r>
+        <w:rPr>
+          <w:rFonts w:ascii="Times New Roman" w:hAnsi="Times New Roman" w:cs="Times New Roman"/>
+          <w:szCs w:val="24"/>
+          <w:lang w:val="en-US"/>
         </w:rPr>
         <w:tab/>
       </w:r>
@@ -5098,14 +5481,26 @@
         </w:rPr>
         <w:t>==</w:t>
       </w:r>
-      <w:r>
-        <w:rPr>
-          <w:rFonts w:ascii="Times New Roman" w:hAnsi="Times New Roman" w:cs="Times New Roman"/>
-          <w:szCs w:val="24"/>
-          <w:lang w:val="en-US"/>
-        </w:rPr>
-        <w:t>puit){</w:t>
-      </w:r>
+      <w:proofErr w:type="spellStart"/>
+      <w:proofErr w:type="gramStart"/>
+      <w:r>
+        <w:rPr>
+          <w:rFonts w:ascii="Times New Roman" w:hAnsi="Times New Roman" w:cs="Times New Roman"/>
+          <w:szCs w:val="24"/>
+          <w:lang w:val="en-US"/>
+        </w:rPr>
+        <w:t>puit</w:t>
+      </w:r>
+      <w:proofErr w:type="spellEnd"/>
+      <w:r>
+        <w:rPr>
+          <w:rFonts w:ascii="Times New Roman" w:hAnsi="Times New Roman" w:cs="Times New Roman"/>
+          <w:szCs w:val="24"/>
+          <w:lang w:val="en-US"/>
+        </w:rPr>
+        <w:t>){</w:t>
+      </w:r>
+      <w:proofErr w:type="gramEnd"/>
     </w:p>
     <w:p>
       <w:pPr>
@@ -5405,7 +5800,22 @@
           <w:szCs w:val="24"/>
         </w:rPr>
         <w:tab/>
-        <w:t xml:space="preserve">l </w:t>
+      </w:r>
+      <w:proofErr w:type="gramStart"/>
+      <w:r>
+        <w:rPr>
+          <w:rFonts w:ascii="Times New Roman" w:hAnsi="Times New Roman" w:cs="Times New Roman"/>
+          <w:szCs w:val="24"/>
+        </w:rPr>
+        <w:t>l</w:t>
+      </w:r>
+      <w:proofErr w:type="gramEnd"/>
+      <w:r>
+        <w:rPr>
+          <w:rFonts w:ascii="Times New Roman" w:hAnsi="Times New Roman" w:cs="Times New Roman"/>
+          <w:szCs w:val="24"/>
+        </w:rPr>
+        <w:t xml:space="preserve"> </w:t>
       </w:r>
       <w:r>
         <w:rPr>
@@ -5502,6 +5912,7 @@
         <w:tab/>
       </w:r>
       <w:proofErr w:type="spellStart"/>
+      <w:proofErr w:type="gramStart"/>
       <w:r>
         <w:rPr>
           <w:rFonts w:ascii="Times New Roman" w:hAnsi="Times New Roman" w:cs="Times New Roman"/>
@@ -5510,6 +5921,7 @@
         <w:t>head</w:t>
       </w:r>
       <w:proofErr w:type="spellEnd"/>
+      <w:proofErr w:type="gramEnd"/>
       <w:r>
         <w:rPr>
           <w:rFonts w:ascii="Times New Roman" w:hAnsi="Times New Roman" w:cs="Times New Roman"/>
@@ -5660,6 +6072,8 @@
           <w:szCs w:val="24"/>
         </w:rPr>
       </w:pPr>
+      <w:proofErr w:type="spellStart"/>
+      <w:proofErr w:type="gramStart"/>
       <w:r>
         <w:rPr>
           <w:rFonts w:ascii="Times New Roman" w:hAnsi="Times New Roman" w:cs="Times New Roman"/>
@@ -5670,6 +6084,8 @@
         </w:rPr>
         <w:t>struct</w:t>
       </w:r>
+      <w:proofErr w:type="spellEnd"/>
+      <w:proofErr w:type="gramEnd"/>
       <w:r>
         <w:rPr>
           <w:rFonts w:ascii="Times New Roman" w:hAnsi="Times New Roman" w:cs="Times New Roman"/>
@@ -5710,6 +6126,7 @@
         </w:rPr>
         <w:t>(</w:t>
       </w:r>
+      <w:proofErr w:type="spellStart"/>
       <w:r>
         <w:rPr>
           <w:rFonts w:ascii="Times New Roman" w:hAnsi="Times New Roman" w:cs="Times New Roman"/>
@@ -5720,6 +6137,7 @@
         </w:rPr>
         <w:t>struct</w:t>
       </w:r>
+      <w:proofErr w:type="spellEnd"/>
       <w:r>
         <w:rPr>
           <w:rFonts w:ascii="Times New Roman" w:hAnsi="Times New Roman" w:cs="Times New Roman"/>
@@ -5860,6 +6278,7 @@
         <w:rPr>
           <w:rFonts w:ascii="Times New Roman" w:hAnsi="Times New Roman" w:cs="Times New Roman"/>
           <w:szCs w:val="24"/>
+          <w:lang w:val="en-US"/>
         </w:rPr>
       </w:pPr>
       <w:r>
@@ -5874,6 +6293,7 @@
           <w:rFonts w:ascii="Times New Roman" w:hAnsi="Times New Roman" w:cs="Times New Roman"/>
           <w:color w:val="B00040"/>
           <w:szCs w:val="24"/>
+          <w:lang w:val="en-US"/>
         </w:rPr>
         <w:t>int</w:t>
       </w:r>
@@ -5881,8 +6301,27 @@
         <w:rPr>
           <w:rFonts w:ascii="Times New Roman" w:hAnsi="Times New Roman" w:cs="Times New Roman"/>
           <w:szCs w:val="24"/>
-        </w:rPr>
-        <w:t xml:space="preserve"> N = g.nbMaxNodes+1;</w:t>
+          <w:lang w:val="en-US"/>
+        </w:rPr>
+        <w:t xml:space="preserve"> N = </w:t>
+      </w:r>
+      <w:proofErr w:type="gramStart"/>
+      <w:r>
+        <w:rPr>
+          <w:rFonts w:ascii="Times New Roman" w:hAnsi="Times New Roman" w:cs="Times New Roman"/>
+          <w:szCs w:val="24"/>
+          <w:lang w:val="en-US"/>
+        </w:rPr>
+        <w:t>g.nbMaxNodes</w:t>
+      </w:r>
+      <w:proofErr w:type="gramEnd"/>
+      <w:r>
+        <w:rPr>
+          <w:rFonts w:ascii="Times New Roman" w:hAnsi="Times New Roman" w:cs="Times New Roman"/>
+          <w:szCs w:val="24"/>
+          <w:lang w:val="en-US"/>
+        </w:rPr>
+        <w:t>+1;</w:t>
       </w:r>
     </w:p>
     <w:p>
@@ -5895,12 +6334,14 @@
         <w:rPr>
           <w:rFonts w:ascii="Times New Roman" w:hAnsi="Times New Roman" w:cs="Times New Roman"/>
           <w:szCs w:val="24"/>
-        </w:rPr>
-      </w:pPr>
-      <w:r>
-        <w:rPr>
-          <w:rFonts w:ascii="Times New Roman" w:hAnsi="Times New Roman" w:cs="Times New Roman"/>
-          <w:szCs w:val="24"/>
+          <w:lang w:val="en-US"/>
+        </w:rPr>
+      </w:pPr>
+      <w:r>
+        <w:rPr>
+          <w:rFonts w:ascii="Times New Roman" w:hAnsi="Times New Roman" w:cs="Times New Roman"/>
+          <w:szCs w:val="24"/>
+          <w:lang w:val="en-US"/>
         </w:rPr>
         <w:tab/>
       </w:r>
@@ -5909,6 +6350,7 @@
           <w:rFonts w:ascii="Times New Roman" w:hAnsi="Times New Roman" w:cs="Times New Roman"/>
           <w:color w:val="B00040"/>
           <w:szCs w:val="24"/>
+          <w:lang w:val="en-US"/>
         </w:rPr>
         <w:t>int</w:t>
       </w:r>
@@ -5916,6 +6358,7 @@
         <w:rPr>
           <w:rFonts w:ascii="Times New Roman" w:hAnsi="Times New Roman" w:cs="Times New Roman"/>
           <w:szCs w:val="24"/>
+          <w:lang w:val="en-US"/>
         </w:rPr>
         <w:t xml:space="preserve"> *</w:t>
       </w:r>
@@ -5924,6 +6367,7 @@
         <w:rPr>
           <w:rFonts w:ascii="Times New Roman" w:hAnsi="Times New Roman" w:cs="Times New Roman"/>
           <w:szCs w:val="24"/>
+          <w:lang w:val="en-US"/>
         </w:rPr>
         <w:t>chn</w:t>
       </w:r>
@@ -5932,9 +6376,11 @@
         <w:rPr>
           <w:rFonts w:ascii="Times New Roman" w:hAnsi="Times New Roman" w:cs="Times New Roman"/>
           <w:szCs w:val="24"/>
+          <w:lang w:val="en-US"/>
         </w:rPr>
         <w:t xml:space="preserve"> = malloc(N*</w:t>
       </w:r>
+      <w:proofErr w:type="spellStart"/>
       <w:r>
         <w:rPr>
           <w:rFonts w:ascii="Times New Roman" w:hAnsi="Times New Roman" w:cs="Times New Roman"/>
@@ -5942,13 +6388,16 @@
           <w:bCs/>
           <w:color w:val="008000"/>
           <w:szCs w:val="24"/>
+          <w:lang w:val="en-US"/>
         </w:rPr>
         <w:t>sizeof</w:t>
       </w:r>
-      <w:r>
-        <w:rPr>
-          <w:rFonts w:ascii="Times New Roman" w:hAnsi="Times New Roman" w:cs="Times New Roman"/>
-          <w:szCs w:val="24"/>
+      <w:proofErr w:type="spellEnd"/>
+      <w:r>
+        <w:rPr>
+          <w:rFonts w:ascii="Times New Roman" w:hAnsi="Times New Roman" w:cs="Times New Roman"/>
+          <w:szCs w:val="24"/>
+          <w:lang w:val="en-US"/>
         </w:rPr>
         <w:t>(</w:t>
       </w:r>
@@ -5957,6 +6406,7 @@
           <w:rFonts w:ascii="Times New Roman" w:hAnsi="Times New Roman" w:cs="Times New Roman"/>
           <w:color w:val="B00040"/>
           <w:szCs w:val="24"/>
+          <w:lang w:val="en-US"/>
         </w:rPr>
         <w:t>int</w:t>
       </w:r>
@@ -5964,6 +6414,7 @@
         <w:rPr>
           <w:rFonts w:ascii="Times New Roman" w:hAnsi="Times New Roman" w:cs="Times New Roman"/>
           <w:szCs w:val="24"/>
+          <w:lang w:val="en-US"/>
         </w:rPr>
         <w:t>));</w:t>
       </w:r>
@@ -5985,6 +6436,7 @@
         <w:rPr>
           <w:rFonts w:ascii="Times New Roman" w:hAnsi="Times New Roman" w:cs="Times New Roman"/>
           <w:szCs w:val="24"/>
+          <w:lang w:val="en-US"/>
         </w:rPr>
         <w:tab/>
       </w:r>
@@ -6023,6 +6475,7 @@
         </w:rPr>
         <w:t xml:space="preserve"> = malloc(N*</w:t>
       </w:r>
+      <w:proofErr w:type="spellStart"/>
       <w:r>
         <w:rPr>
           <w:rFonts w:ascii="Times New Roman" w:hAnsi="Times New Roman" w:cs="Times New Roman"/>
@@ -6034,6 +6487,7 @@
         </w:rPr>
         <w:t>sizeof</w:t>
       </w:r>
+      <w:proofErr w:type="spellEnd"/>
       <w:r>
         <w:rPr>
           <w:rFonts w:ascii="Times New Roman" w:hAnsi="Times New Roman" w:cs="Times New Roman"/>
@@ -6047,6 +6501,7 @@
           <w:rFonts w:ascii="Times New Roman" w:hAnsi="Times New Roman" w:cs="Times New Roman"/>
           <w:color w:val="B00040"/>
           <w:szCs w:val="24"/>
+          <w:lang w:val="en-US"/>
         </w:rPr>
         <w:t>int</w:t>
       </w:r>
@@ -6069,6 +6524,7 @@
         <w:rPr>
           <w:rFonts w:ascii="Times New Roman" w:hAnsi="Times New Roman" w:cs="Times New Roman"/>
           <w:szCs w:val="24"/>
+          <w:lang w:val="en-US"/>
         </w:rPr>
       </w:pPr>
       <w:r>
@@ -6084,6 +6540,7 @@
           <w:rFonts w:ascii="Times New Roman" w:hAnsi="Times New Roman" w:cs="Times New Roman"/>
           <w:color w:val="B00040"/>
           <w:szCs w:val="24"/>
+          <w:lang w:val="en-US"/>
         </w:rPr>
         <w:t>int</w:t>
       </w:r>
@@ -6091,6 +6548,7 @@
         <w:rPr>
           <w:rFonts w:ascii="Times New Roman" w:hAnsi="Times New Roman" w:cs="Times New Roman"/>
           <w:szCs w:val="24"/>
+          <w:lang w:val="en-US"/>
         </w:rPr>
         <w:t xml:space="preserve"> *</w:t>
       </w:r>
@@ -6099,6 +6557,7 @@
         <w:rPr>
           <w:rFonts w:ascii="Times New Roman" w:hAnsi="Times New Roman" w:cs="Times New Roman"/>
           <w:szCs w:val="24"/>
+          <w:lang w:val="en-US"/>
         </w:rPr>
         <w:t>ec</w:t>
       </w:r>
@@ -6107,9 +6566,11 @@
         <w:rPr>
           <w:rFonts w:ascii="Times New Roman" w:hAnsi="Times New Roman" w:cs="Times New Roman"/>
           <w:szCs w:val="24"/>
+          <w:lang w:val="en-US"/>
         </w:rPr>
         <w:t xml:space="preserve"> = malloc(N*</w:t>
       </w:r>
+      <w:proofErr w:type="spellStart"/>
       <w:r>
         <w:rPr>
           <w:rFonts w:ascii="Times New Roman" w:hAnsi="Times New Roman" w:cs="Times New Roman"/>
@@ -6117,13 +6578,16 @@
           <w:bCs/>
           <w:color w:val="008000"/>
           <w:szCs w:val="24"/>
+          <w:lang w:val="en-US"/>
         </w:rPr>
         <w:t>sizeof</w:t>
       </w:r>
-      <w:r>
-        <w:rPr>
-          <w:rFonts w:ascii="Times New Roman" w:hAnsi="Times New Roman" w:cs="Times New Roman"/>
-          <w:szCs w:val="24"/>
+      <w:proofErr w:type="spellEnd"/>
+      <w:r>
+        <w:rPr>
+          <w:rFonts w:ascii="Times New Roman" w:hAnsi="Times New Roman" w:cs="Times New Roman"/>
+          <w:szCs w:val="24"/>
+          <w:lang w:val="en-US"/>
         </w:rPr>
         <w:t>(</w:t>
       </w:r>
@@ -6132,6 +6596,7 @@
           <w:rFonts w:ascii="Times New Roman" w:hAnsi="Times New Roman" w:cs="Times New Roman"/>
           <w:color w:val="B00040"/>
           <w:szCs w:val="24"/>
+          <w:lang w:val="en-US"/>
         </w:rPr>
         <w:t>int</w:t>
       </w:r>
@@ -6139,6 +6604,7 @@
         <w:rPr>
           <w:rFonts w:ascii="Times New Roman" w:hAnsi="Times New Roman" w:cs="Times New Roman"/>
           <w:szCs w:val="24"/>
+          <w:lang w:val="en-US"/>
         </w:rPr>
         <w:t>));</w:t>
       </w:r>
@@ -6153,12 +6619,14 @@
         <w:rPr>
           <w:rFonts w:ascii="Times New Roman" w:hAnsi="Times New Roman" w:cs="Times New Roman"/>
           <w:szCs w:val="24"/>
-        </w:rPr>
-      </w:pPr>
-      <w:r>
-        <w:rPr>
-          <w:rFonts w:ascii="Times New Roman" w:hAnsi="Times New Roman" w:cs="Times New Roman"/>
-          <w:szCs w:val="24"/>
+          <w:lang w:val="en-US"/>
+        </w:rPr>
+      </w:pPr>
+      <w:r>
+        <w:rPr>
+          <w:rFonts w:ascii="Times New Roman" w:hAnsi="Times New Roman" w:cs="Times New Roman"/>
+          <w:szCs w:val="24"/>
+          <w:lang w:val="en-US"/>
         </w:rPr>
         <w:tab/>
       </w:r>
@@ -6167,6 +6635,7 @@
           <w:rFonts w:ascii="Times New Roman" w:hAnsi="Times New Roman" w:cs="Times New Roman"/>
           <w:color w:val="B00040"/>
           <w:szCs w:val="24"/>
+          <w:lang w:val="en-US"/>
         </w:rPr>
         <w:t>int</w:t>
       </w:r>
@@ -6174,9 +6643,11 @@
         <w:rPr>
           <w:rFonts w:ascii="Times New Roman" w:hAnsi="Times New Roman" w:cs="Times New Roman"/>
           <w:szCs w:val="24"/>
+          <w:lang w:val="en-US"/>
         </w:rPr>
         <w:t xml:space="preserve"> *marque = malloc(N*</w:t>
       </w:r>
+      <w:proofErr w:type="spellStart"/>
       <w:r>
         <w:rPr>
           <w:rFonts w:ascii="Times New Roman" w:hAnsi="Times New Roman" w:cs="Times New Roman"/>
@@ -6184,14 +6655,17 @@
           <w:bCs/>
           <w:color w:val="008000"/>
           <w:szCs w:val="24"/>
+          <w:lang w:val="en-US"/>
         </w:rPr>
         <w:t>sizeof</w:t>
       </w:r>
+      <w:proofErr w:type="spellEnd"/>
       <w:r>
         <w:rPr>
           <w:rFonts w:ascii="Times New Roman" w:hAnsi="Times New Roman" w:cs="Times New Roman"/>
           <w:color w:val="B00040"/>
           <w:szCs w:val="24"/>
+          <w:lang w:val="en-US"/>
         </w:rPr>
         <w:t>(int</w:t>
       </w:r>
@@ -6199,6 +6673,7 @@
         <w:rPr>
           <w:rFonts w:ascii="Times New Roman" w:hAnsi="Times New Roman" w:cs="Times New Roman"/>
           <w:szCs w:val="24"/>
+          <w:lang w:val="en-US"/>
         </w:rPr>
         <w:t>));</w:t>
       </w:r>
@@ -6213,6 +6688,7 @@
         <w:rPr>
           <w:rFonts w:ascii="Times New Roman" w:hAnsi="Times New Roman" w:cs="Times New Roman"/>
           <w:szCs w:val="24"/>
+          <w:lang w:val="en-US"/>
         </w:rPr>
       </w:pPr>
     </w:p>
@@ -6226,20 +6702,16 @@
         <w:rPr>
           <w:rFonts w:ascii="Times New Roman" w:hAnsi="Times New Roman" w:cs="Times New Roman"/>
           <w:szCs w:val="24"/>
-        </w:rPr>
-      </w:pPr>
-      <w:r>
-        <w:rPr>
-          <w:rFonts w:ascii="Times New Roman" w:hAnsi="Times New Roman" w:cs="Times New Roman"/>
-          <w:szCs w:val="24"/>
-        </w:rPr>
-        <w:tab/>
-      </w:r>
-      <w:r>
-        <w:rPr>
-          <w:rFonts w:ascii="Times New Roman" w:hAnsi="Times New Roman" w:cs="Times New Roman"/>
-          <w:szCs w:val="24"/>
-        </w:rPr>
+          <w:lang w:val="en-US"/>
+        </w:rPr>
+      </w:pPr>
+      <w:r>
+        <w:rPr>
+          <w:rFonts w:ascii="Times New Roman" w:hAnsi="Times New Roman" w:cs="Times New Roman"/>
+          <w:szCs w:val="24"/>
+          <w:lang w:val="en-US"/>
+        </w:rPr>
+        <w:tab/>
         <w:t>...</w:t>
       </w:r>
     </w:p>
@@ -6253,6 +6725,7 @@
         <w:rPr>
           <w:rFonts w:ascii="Times New Roman" w:hAnsi="Times New Roman" w:cs="Times New Roman"/>
           <w:szCs w:val="24"/>
+          <w:lang w:val="en-US"/>
         </w:rPr>
       </w:pPr>
     </w:p>
@@ -6271,6 +6744,7 @@
         </w:rPr>
       </w:pPr>
       <w:proofErr w:type="spellStart"/>
+      <w:proofErr w:type="gramStart"/>
       <w:r>
         <w:rPr>
           <w:rFonts w:ascii="Times New Roman" w:hAnsi="Times New Roman" w:cs="Times New Roman"/>
@@ -6286,7 +6760,16 @@
           <w:szCs w:val="24"/>
           <w:lang w:val="en-US"/>
         </w:rPr>
-        <w:t>[0] = INFINITY;</w:t>
+        <w:t>[</w:t>
+      </w:r>
+      <w:proofErr w:type="gramEnd"/>
+      <w:r>
+        <w:rPr>
+          <w:rFonts w:ascii="Times New Roman" w:hAnsi="Times New Roman" w:cs="Times New Roman"/>
+          <w:szCs w:val="24"/>
+          <w:lang w:val="en-US"/>
+        </w:rPr>
+        <w:t>0] = INFINITY;</w:t>
       </w:r>
     </w:p>
     <w:p>
@@ -6308,6 +6791,7 @@
           <w:rFonts w:ascii="Times New Roman" w:hAnsi="Times New Roman" w:cs="Times New Roman"/>
           <w:color w:val="B00040"/>
           <w:szCs w:val="24"/>
+          <w:lang w:val="en-US"/>
         </w:rPr>
         <w:t>int</w:t>
       </w:r>
@@ -6317,7 +6801,25 @@
           <w:szCs w:val="24"/>
           <w:lang w:val="en-US"/>
         </w:rPr>
-        <w:t xml:space="preserve"> ** chm = f(g, flot, source, puit);</w:t>
+        <w:t xml:space="preserve"> ** chm = </w:t>
+      </w:r>
+      <w:proofErr w:type="gramStart"/>
+      <w:r>
+        <w:rPr>
+          <w:rFonts w:ascii="Times New Roman" w:hAnsi="Times New Roman" w:cs="Times New Roman"/>
+          <w:szCs w:val="24"/>
+          <w:lang w:val="en-US"/>
+        </w:rPr>
+        <w:t>f(</w:t>
+      </w:r>
+      <w:proofErr w:type="gramEnd"/>
+      <w:r>
+        <w:rPr>
+          <w:rFonts w:ascii="Times New Roman" w:hAnsi="Times New Roman" w:cs="Times New Roman"/>
+          <w:szCs w:val="24"/>
+          <w:lang w:val="en-US"/>
+        </w:rPr>
+        <w:t>g, flot, source, puit);</w:t>
       </w:r>
     </w:p>
     <w:p>
@@ -6364,6 +6866,7 @@
         <w:rPr>
           <w:rFonts w:ascii="Times New Roman" w:hAnsi="Times New Roman" w:cs="Times New Roman"/>
           <w:szCs w:val="24"/>
+          <w:lang w:val="en-US"/>
         </w:rPr>
       </w:pPr>
       <w:r>
@@ -6373,6 +6876,7 @@
           <w:bCs/>
           <w:color w:val="008000"/>
           <w:szCs w:val="24"/>
+          <w:lang w:val="en-US"/>
         </w:rPr>
         <w:t>while</w:t>
       </w:r>
@@ -6380,24 +6884,45 @@
         <w:rPr>
           <w:rFonts w:ascii="Times New Roman" w:hAnsi="Times New Roman" w:cs="Times New Roman"/>
           <w:szCs w:val="24"/>
-        </w:rPr>
-        <w:t xml:space="preserve"> (</w:t>
-      </w:r>
-      <w:proofErr w:type="spellStart"/>
-      <w:r>
-        <w:rPr>
-          <w:rFonts w:ascii="Times New Roman" w:hAnsi="Times New Roman" w:cs="Times New Roman"/>
-          <w:szCs w:val="24"/>
-        </w:rPr>
-        <w:t>chm</w:t>
-      </w:r>
-      <w:proofErr w:type="spellEnd"/>
-      <w:r>
-        <w:rPr>
-          <w:rFonts w:ascii="Times New Roman" w:hAnsi="Times New Roman" w:cs="Times New Roman"/>
-          <w:szCs w:val="24"/>
-        </w:rPr>
-        <w:t>[i][0] != -1){</w:t>
+          <w:lang w:val="en-US"/>
+        </w:rPr>
+        <w:t xml:space="preserve"> (chm[</w:t>
+      </w:r>
+      <w:proofErr w:type="spellStart"/>
+      <w:r>
+        <w:rPr>
+          <w:rFonts w:ascii="Times New Roman" w:hAnsi="Times New Roman" w:cs="Times New Roman"/>
+          <w:szCs w:val="24"/>
+          <w:lang w:val="en-US"/>
+        </w:rPr>
+        <w:t>i</w:t>
+      </w:r>
+      <w:proofErr w:type="spellEnd"/>
+      <w:r>
+        <w:rPr>
+          <w:rFonts w:ascii="Times New Roman" w:hAnsi="Times New Roman" w:cs="Times New Roman"/>
+          <w:szCs w:val="24"/>
+          <w:lang w:val="en-US"/>
+        </w:rPr>
+        <w:t>][0</w:t>
+      </w:r>
+      <w:proofErr w:type="gramStart"/>
+      <w:r>
+        <w:rPr>
+          <w:rFonts w:ascii="Times New Roman" w:hAnsi="Times New Roman" w:cs="Times New Roman"/>
+          <w:szCs w:val="24"/>
+          <w:lang w:val="en-US"/>
+        </w:rPr>
+        <w:t>] !</w:t>
+      </w:r>
+      <w:proofErr w:type="gramEnd"/>
+      <w:r>
+        <w:rPr>
+          <w:rFonts w:ascii="Times New Roman" w:hAnsi="Times New Roman" w:cs="Times New Roman"/>
+          <w:szCs w:val="24"/>
+          <w:lang w:val="en-US"/>
+        </w:rPr>
+        <w:t>= -1){</w:t>
       </w:r>
     </w:p>
     <w:p>
@@ -6411,15 +6936,34 @@
         <w:rPr>
           <w:rFonts w:ascii="Times New Roman" w:hAnsi="Times New Roman" w:cs="Times New Roman"/>
           <w:szCs w:val="24"/>
-        </w:rPr>
-      </w:pPr>
-      <w:r>
-        <w:rPr>
-          <w:rFonts w:ascii="Times New Roman" w:hAnsi="Times New Roman" w:cs="Times New Roman"/>
-          <w:szCs w:val="24"/>
-        </w:rPr>
-        <w:tab/>
-        <w:t>i++;</w:t>
+          <w:lang w:val="en-US"/>
+        </w:rPr>
+      </w:pPr>
+      <w:r>
+        <w:rPr>
+          <w:rFonts w:ascii="Times New Roman" w:hAnsi="Times New Roman" w:cs="Times New Roman"/>
+          <w:szCs w:val="24"/>
+          <w:lang w:val="en-US"/>
+        </w:rPr>
+        <w:tab/>
+      </w:r>
+      <w:proofErr w:type="spellStart"/>
+      <w:r>
+        <w:rPr>
+          <w:rFonts w:ascii="Times New Roman" w:hAnsi="Times New Roman" w:cs="Times New Roman"/>
+          <w:szCs w:val="24"/>
+          <w:lang w:val="en-US"/>
+        </w:rPr>
+        <w:t>i</w:t>
+      </w:r>
+      <w:proofErr w:type="spellEnd"/>
+      <w:r>
+        <w:rPr>
+          <w:rFonts w:ascii="Times New Roman" w:hAnsi="Times New Roman" w:cs="Times New Roman"/>
+          <w:szCs w:val="24"/>
+          <w:lang w:val="en-US"/>
+        </w:rPr>
+        <w:t>++;</w:t>
       </w:r>
     </w:p>
     <w:p>
@@ -6559,8 +7103,18 @@
           <w:szCs w:val="24"/>
           <w:lang w:val="en-US"/>
         </w:rPr>
-        <w:t>&gt;=0){</w:t>
-      </w:r>
+        <w:t>&gt;=</w:t>
+      </w:r>
+      <w:proofErr w:type="gramStart"/>
+      <w:r>
+        <w:rPr>
+          <w:rFonts w:ascii="Times New Roman" w:hAnsi="Times New Roman" w:cs="Times New Roman"/>
+          <w:szCs w:val="24"/>
+          <w:lang w:val="en-US"/>
+        </w:rPr>
+        <w:t>0){</w:t>
+      </w:r>
+      <w:proofErr w:type="gramEnd"/>
     </w:p>
     <w:p>
       <w:pPr>
@@ -6573,21 +7127,23 @@
         <w:rPr>
           <w:rFonts w:ascii="Times New Roman" w:hAnsi="Times New Roman" w:cs="Times New Roman"/>
           <w:szCs w:val="24"/>
-        </w:rPr>
-      </w:pPr>
-      <w:r>
-        <w:rPr>
-          <w:rFonts w:ascii="Times New Roman" w:hAnsi="Times New Roman" w:cs="Times New Roman"/>
-          <w:szCs w:val="24"/>
-          <w:lang w:val="en-US"/>
-        </w:rPr>
-        <w:tab/>
-      </w:r>
-      <w:proofErr w:type="spellStart"/>
-      <w:r>
-        <w:rPr>
-          <w:rFonts w:ascii="Times New Roman" w:hAnsi="Times New Roman" w:cs="Times New Roman"/>
-          <w:szCs w:val="24"/>
+          <w:lang w:val="en-US"/>
+        </w:rPr>
+      </w:pPr>
+      <w:r>
+        <w:rPr>
+          <w:rFonts w:ascii="Times New Roman" w:hAnsi="Times New Roman" w:cs="Times New Roman"/>
+          <w:szCs w:val="24"/>
+          <w:lang w:val="en-US"/>
+        </w:rPr>
+        <w:tab/>
+      </w:r>
+      <w:proofErr w:type="spellStart"/>
+      <w:r>
+        <w:rPr>
+          <w:rFonts w:ascii="Times New Roman" w:hAnsi="Times New Roman" w:cs="Times New Roman"/>
+          <w:szCs w:val="24"/>
+          <w:lang w:val="en-US"/>
         </w:rPr>
         <w:t>chn</w:t>
       </w:r>
@@ -6596,6 +7152,7 @@
         <w:rPr>
           <w:rFonts w:ascii="Times New Roman" w:hAnsi="Times New Roman" w:cs="Times New Roman"/>
           <w:szCs w:val="24"/>
+          <w:lang w:val="en-US"/>
         </w:rPr>
         <w:t>[</w:t>
       </w:r>
@@ -6604,32 +7161,54 @@
         <w:rPr>
           <w:rFonts w:ascii="Times New Roman" w:hAnsi="Times New Roman" w:cs="Times New Roman"/>
           <w:szCs w:val="24"/>
-        </w:rPr>
-        <w:t>im</w:t>
-      </w:r>
-      <w:proofErr w:type="spellEnd"/>
-      <w:r>
-        <w:rPr>
-          <w:rFonts w:ascii="Times New Roman" w:hAnsi="Times New Roman" w:cs="Times New Roman"/>
-          <w:szCs w:val="24"/>
-        </w:rPr>
-        <w:t>-i]=</w:t>
-      </w:r>
-      <w:proofErr w:type="spellStart"/>
-      <w:r>
-        <w:rPr>
-          <w:rFonts w:ascii="Times New Roman" w:hAnsi="Times New Roman" w:cs="Times New Roman"/>
-          <w:szCs w:val="24"/>
-        </w:rPr>
-        <w:t>chm</w:t>
-      </w:r>
-      <w:proofErr w:type="spellEnd"/>
-      <w:r>
-        <w:rPr>
-          <w:rFonts w:ascii="Times New Roman" w:hAnsi="Times New Roman" w:cs="Times New Roman"/>
-          <w:szCs w:val="24"/>
-        </w:rPr>
-        <w:t>[i][0];</w:t>
+          <w:lang w:val="en-US"/>
+        </w:rPr>
+        <w:t>im-</w:t>
+      </w:r>
+      <w:proofErr w:type="gramStart"/>
+      <w:r>
+        <w:rPr>
+          <w:rFonts w:ascii="Times New Roman" w:hAnsi="Times New Roman" w:cs="Times New Roman"/>
+          <w:szCs w:val="24"/>
+          <w:lang w:val="en-US"/>
+        </w:rPr>
+        <w:t>i</w:t>
+      </w:r>
+      <w:proofErr w:type="spellEnd"/>
+      <w:r>
+        <w:rPr>
+          <w:rFonts w:ascii="Times New Roman" w:hAnsi="Times New Roman" w:cs="Times New Roman"/>
+          <w:szCs w:val="24"/>
+          <w:lang w:val="en-US"/>
+        </w:rPr>
+        <w:t>]=</w:t>
+      </w:r>
+      <w:proofErr w:type="gramEnd"/>
+      <w:r>
+        <w:rPr>
+          <w:rFonts w:ascii="Times New Roman" w:hAnsi="Times New Roman" w:cs="Times New Roman"/>
+          <w:szCs w:val="24"/>
+          <w:lang w:val="en-US"/>
+        </w:rPr>
+        <w:t>chm[</w:t>
+      </w:r>
+      <w:proofErr w:type="spellStart"/>
+      <w:r>
+        <w:rPr>
+          <w:rFonts w:ascii="Times New Roman" w:hAnsi="Times New Roman" w:cs="Times New Roman"/>
+          <w:szCs w:val="24"/>
+          <w:lang w:val="en-US"/>
+        </w:rPr>
+        <w:t>i</w:t>
+      </w:r>
+      <w:proofErr w:type="spellEnd"/>
+      <w:r>
+        <w:rPr>
+          <w:rFonts w:ascii="Times New Roman" w:hAnsi="Times New Roman" w:cs="Times New Roman"/>
+          <w:szCs w:val="24"/>
+          <w:lang w:val="en-US"/>
+        </w:rPr>
+        <w:t>][0];</w:t>
       </w:r>
     </w:p>
     <w:p>
@@ -6643,20 +7222,23 @@
         <w:rPr>
           <w:rFonts w:ascii="Times New Roman" w:hAnsi="Times New Roman" w:cs="Times New Roman"/>
           <w:szCs w:val="24"/>
-        </w:rPr>
-      </w:pPr>
-      <w:r>
-        <w:rPr>
-          <w:rFonts w:ascii="Times New Roman" w:hAnsi="Times New Roman" w:cs="Times New Roman"/>
-          <w:szCs w:val="24"/>
-        </w:rPr>
-        <w:tab/>
-      </w:r>
-      <w:proofErr w:type="spellStart"/>
-      <w:r>
-        <w:rPr>
-          <w:rFonts w:ascii="Times New Roman" w:hAnsi="Times New Roman" w:cs="Times New Roman"/>
-          <w:szCs w:val="24"/>
+          <w:lang w:val="en-US"/>
+        </w:rPr>
+      </w:pPr>
+      <w:r>
+        <w:rPr>
+          <w:rFonts w:ascii="Times New Roman" w:hAnsi="Times New Roman" w:cs="Times New Roman"/>
+          <w:szCs w:val="24"/>
+          <w:lang w:val="en-US"/>
+        </w:rPr>
+        <w:tab/>
+      </w:r>
+      <w:proofErr w:type="spellStart"/>
+      <w:r>
+        <w:rPr>
+          <w:rFonts w:ascii="Times New Roman" w:hAnsi="Times New Roman" w:cs="Times New Roman"/>
+          <w:szCs w:val="24"/>
+          <w:lang w:val="en-US"/>
         </w:rPr>
         <w:t>orig</w:t>
       </w:r>
@@ -6665,6 +7247,7 @@
         <w:rPr>
           <w:rFonts w:ascii="Times New Roman" w:hAnsi="Times New Roman" w:cs="Times New Roman"/>
           <w:szCs w:val="24"/>
+          <w:lang w:val="en-US"/>
         </w:rPr>
         <w:t>[</w:t>
       </w:r>
@@ -6673,37 +7256,42 @@
         <w:rPr>
           <w:rFonts w:ascii="Times New Roman" w:hAnsi="Times New Roman" w:cs="Times New Roman"/>
           <w:szCs w:val="24"/>
-        </w:rPr>
-        <w:t>im</w:t>
-      </w:r>
-      <w:proofErr w:type="spellEnd"/>
-      <w:r>
-        <w:rPr>
-          <w:rFonts w:ascii="Times New Roman" w:hAnsi="Times New Roman" w:cs="Times New Roman"/>
-          <w:szCs w:val="24"/>
-        </w:rPr>
-        <w:t>-i]=</w:t>
-      </w:r>
-      <w:proofErr w:type="spellStart"/>
-      <w:r>
-        <w:rPr>
-          <w:rFonts w:ascii="Times New Roman" w:hAnsi="Times New Roman" w:cs="Times New Roman"/>
-          <w:szCs w:val="24"/>
-        </w:rPr>
-        <w:t>chm</w:t>
-      </w:r>
-      <w:proofErr w:type="spellEnd"/>
-      <w:r>
-        <w:rPr>
-          <w:rFonts w:ascii="Times New Roman" w:hAnsi="Times New Roman" w:cs="Times New Roman"/>
-          <w:szCs w:val="24"/>
-        </w:rPr>
-        <w:t>[i+1][0];</w:t>
-      </w:r>
-      <w:r>
-        <w:rPr>
-          <w:rFonts w:ascii="Times New Roman" w:hAnsi="Times New Roman" w:cs="Times New Roman"/>
-          <w:szCs w:val="24"/>
+          <w:lang w:val="en-US"/>
+        </w:rPr>
+        <w:t>im-</w:t>
+      </w:r>
+      <w:proofErr w:type="gramStart"/>
+      <w:r>
+        <w:rPr>
+          <w:rFonts w:ascii="Times New Roman" w:hAnsi="Times New Roman" w:cs="Times New Roman"/>
+          <w:szCs w:val="24"/>
+          <w:lang w:val="en-US"/>
+        </w:rPr>
+        <w:t>i</w:t>
+      </w:r>
+      <w:proofErr w:type="spellEnd"/>
+      <w:r>
+        <w:rPr>
+          <w:rFonts w:ascii="Times New Roman" w:hAnsi="Times New Roman" w:cs="Times New Roman"/>
+          <w:szCs w:val="24"/>
+          <w:lang w:val="en-US"/>
+        </w:rPr>
+        <w:t>]=</w:t>
+      </w:r>
+      <w:proofErr w:type="gramEnd"/>
+      <w:r>
+        <w:rPr>
+          <w:rFonts w:ascii="Times New Roman" w:hAnsi="Times New Roman" w:cs="Times New Roman"/>
+          <w:szCs w:val="24"/>
+          <w:lang w:val="en-US"/>
+        </w:rPr>
+        <w:t>chm[i+1][0];</w:t>
+      </w:r>
+      <w:r>
+        <w:rPr>
+          <w:rFonts w:ascii="Times New Roman" w:hAnsi="Times New Roman" w:cs="Times New Roman"/>
+          <w:szCs w:val="24"/>
+          <w:lang w:val="en-US"/>
         </w:rPr>
         <w:tab/>
       </w:r>
@@ -6719,20 +7307,23 @@
         <w:rPr>
           <w:rFonts w:ascii="Times New Roman" w:hAnsi="Times New Roman" w:cs="Times New Roman"/>
           <w:szCs w:val="24"/>
-        </w:rPr>
-      </w:pPr>
-      <w:r>
-        <w:rPr>
-          <w:rFonts w:ascii="Times New Roman" w:hAnsi="Times New Roman" w:cs="Times New Roman"/>
-          <w:szCs w:val="24"/>
-        </w:rPr>
-        <w:tab/>
-      </w:r>
-      <w:proofErr w:type="spellStart"/>
-      <w:r>
-        <w:rPr>
-          <w:rFonts w:ascii="Times New Roman" w:hAnsi="Times New Roman" w:cs="Times New Roman"/>
-          <w:szCs w:val="24"/>
+          <w:lang w:val="en-US"/>
+        </w:rPr>
+      </w:pPr>
+      <w:r>
+        <w:rPr>
+          <w:rFonts w:ascii="Times New Roman" w:hAnsi="Times New Roman" w:cs="Times New Roman"/>
+          <w:szCs w:val="24"/>
+          <w:lang w:val="en-US"/>
+        </w:rPr>
+        <w:tab/>
+      </w:r>
+      <w:proofErr w:type="spellStart"/>
+      <w:r>
+        <w:rPr>
+          <w:rFonts w:ascii="Times New Roman" w:hAnsi="Times New Roman" w:cs="Times New Roman"/>
+          <w:szCs w:val="24"/>
+          <w:lang w:val="en-US"/>
         </w:rPr>
         <w:t>ec</w:t>
       </w:r>
@@ -6741,6 +7332,7 @@
         <w:rPr>
           <w:rFonts w:ascii="Times New Roman" w:hAnsi="Times New Roman" w:cs="Times New Roman"/>
           <w:szCs w:val="24"/>
+          <w:lang w:val="en-US"/>
         </w:rPr>
         <w:t>[</w:t>
       </w:r>
@@ -6749,22 +7341,43 @@
         <w:rPr>
           <w:rFonts w:ascii="Times New Roman" w:hAnsi="Times New Roman" w:cs="Times New Roman"/>
           <w:szCs w:val="24"/>
-        </w:rPr>
-        <w:t>im</w:t>
-      </w:r>
-      <w:proofErr w:type="spellEnd"/>
-      <w:r>
-        <w:rPr>
-          <w:rFonts w:ascii="Times New Roman" w:hAnsi="Times New Roman" w:cs="Times New Roman"/>
-          <w:szCs w:val="24"/>
-        </w:rPr>
-        <w:t>-i]=MIN(</w:t>
-      </w:r>
-      <w:proofErr w:type="spellStart"/>
-      <w:r>
-        <w:rPr>
-          <w:rFonts w:ascii="Times New Roman" w:hAnsi="Times New Roman" w:cs="Times New Roman"/>
-          <w:szCs w:val="24"/>
+          <w:lang w:val="en-US"/>
+        </w:rPr>
+        <w:t>im-</w:t>
+      </w:r>
+      <w:proofErr w:type="gramStart"/>
+      <w:r>
+        <w:rPr>
+          <w:rFonts w:ascii="Times New Roman" w:hAnsi="Times New Roman" w:cs="Times New Roman"/>
+          <w:szCs w:val="24"/>
+          <w:lang w:val="en-US"/>
+        </w:rPr>
+        <w:t>i</w:t>
+      </w:r>
+      <w:proofErr w:type="spellEnd"/>
+      <w:r>
+        <w:rPr>
+          <w:rFonts w:ascii="Times New Roman" w:hAnsi="Times New Roman" w:cs="Times New Roman"/>
+          <w:szCs w:val="24"/>
+          <w:lang w:val="en-US"/>
+        </w:rPr>
+        <w:t>]=</w:t>
+      </w:r>
+      <w:proofErr w:type="gramEnd"/>
+      <w:r>
+        <w:rPr>
+          <w:rFonts w:ascii="Times New Roman" w:hAnsi="Times New Roman" w:cs="Times New Roman"/>
+          <w:szCs w:val="24"/>
+          <w:lang w:val="en-US"/>
+        </w:rPr>
+        <w:t>MIN(</w:t>
+      </w:r>
+      <w:proofErr w:type="spellStart"/>
+      <w:r>
+        <w:rPr>
+          <w:rFonts w:ascii="Times New Roman" w:hAnsi="Times New Roman" w:cs="Times New Roman"/>
+          <w:szCs w:val="24"/>
+          <w:lang w:val="en-US"/>
         </w:rPr>
         <w:t>ec</w:t>
       </w:r>
@@ -6773,24 +7386,27 @@
         <w:rPr>
           <w:rFonts w:ascii="Times New Roman" w:hAnsi="Times New Roman" w:cs="Times New Roman"/>
           <w:szCs w:val="24"/>
-        </w:rPr>
-        <w:t>[im-i-1],</w:t>
-      </w:r>
-      <w:proofErr w:type="spellStart"/>
-      <w:r>
-        <w:rPr>
-          <w:rFonts w:ascii="Times New Roman" w:hAnsi="Times New Roman" w:cs="Times New Roman"/>
-          <w:szCs w:val="24"/>
-        </w:rPr>
-        <w:t>chm</w:t>
-      </w:r>
-      <w:proofErr w:type="spellEnd"/>
-      <w:r>
-        <w:rPr>
-          <w:rFonts w:ascii="Times New Roman" w:hAnsi="Times New Roman" w:cs="Times New Roman"/>
-          <w:szCs w:val="24"/>
-        </w:rPr>
-        <w:t>[i][1]);</w:t>
+          <w:lang w:val="en-US"/>
+        </w:rPr>
+        <w:t>[im-i-1],chm[</w:t>
+      </w:r>
+      <w:proofErr w:type="spellStart"/>
+      <w:r>
+        <w:rPr>
+          <w:rFonts w:ascii="Times New Roman" w:hAnsi="Times New Roman" w:cs="Times New Roman"/>
+          <w:szCs w:val="24"/>
+          <w:lang w:val="en-US"/>
+        </w:rPr>
+        <w:t>i</w:t>
+      </w:r>
+      <w:proofErr w:type="spellEnd"/>
+      <w:r>
+        <w:rPr>
+          <w:rFonts w:ascii="Times New Roman" w:hAnsi="Times New Roman" w:cs="Times New Roman"/>
+          <w:szCs w:val="24"/>
+          <w:lang w:val="en-US"/>
+        </w:rPr>
+        <w:t>][1]);</w:t>
       </w:r>
     </w:p>
     <w:p>
@@ -6810,15 +7426,25 @@
         <w:rPr>
           <w:rFonts w:ascii="Times New Roman" w:hAnsi="Times New Roman" w:cs="Times New Roman"/>
           <w:szCs w:val="24"/>
-        </w:rPr>
-        <w:tab/>
-      </w:r>
-      <w:r>
-        <w:rPr>
-          <w:rFonts w:ascii="Times New Roman" w:hAnsi="Times New Roman" w:cs="Times New Roman"/>
-          <w:szCs w:val="24"/>
-        </w:rPr>
-        <w:t>i--;</w:t>
+          <w:lang w:val="en-US"/>
+        </w:rPr>
+        <w:tab/>
+      </w:r>
+      <w:proofErr w:type="gramStart"/>
+      <w:r>
+        <w:rPr>
+          <w:rFonts w:ascii="Times New Roman" w:hAnsi="Times New Roman" w:cs="Times New Roman"/>
+          <w:szCs w:val="24"/>
+        </w:rPr>
+        <w:t>i</w:t>
+      </w:r>
+      <w:proofErr w:type="gramEnd"/>
+      <w:r>
+        <w:rPr>
+          <w:rFonts w:ascii="Times New Roman" w:hAnsi="Times New Roman" w:cs="Times New Roman"/>
+          <w:szCs w:val="24"/>
+        </w:rPr>
+        <w:t>--;</w:t>
       </w:r>
     </w:p>
     <w:p>
@@ -6916,12 +7542,17 @@
         <w:t xml:space="preserve">Le succès de la recherche de la chaîne améliorante se traduit alors par </w:t>
       </w:r>
       <w:proofErr w:type="spellStart"/>
+      <w:proofErr w:type="gramStart"/>
       <w:r>
         <w:t>chm</w:t>
       </w:r>
       <w:proofErr w:type="spellEnd"/>
       <w:r>
-        <w:t xml:space="preserve">[0][0] != -1 et le delta est calculé puis stocké dans </w:t>
+        <w:t>[</w:t>
+      </w:r>
+      <w:proofErr w:type="gramEnd"/>
+      <w:r>
+        <w:t xml:space="preserve">0][0] != -1 et le delta est calculé puis stocké dans </w:t>
       </w:r>
       <w:proofErr w:type="spellStart"/>
       <w:r>
@@ -6956,15 +7587,38 @@
       <w:pPr>
         <w:pStyle w:val="Titre1"/>
       </w:pPr>
+      <w:bookmarkStart w:id="4" w:name="_Toc532420302"/>
       <w:r>
         <w:lastRenderedPageBreak/>
         <w:t>Résultats et Comparaison</w:t>
       </w:r>
+      <w:bookmarkEnd w:id="4"/>
     </w:p>
     <w:p/>
     <w:p>
-      <w:r>
-        <w:t xml:space="preserve">Le programme permet aussi de comparer les différents d’exécution pour chaque heuristique et on obtient alors les résultats suivants :  Si la méthode BFS s’exécute en </w:t>
+      <w:pPr>
+        <w:ind w:firstLine="360"/>
+      </w:pPr>
+      <w:r>
+        <w:t xml:space="preserve">Le programme permet </w:t>
+      </w:r>
+      <w:r>
+        <w:t>également</w:t>
+      </w:r>
+      <w:r>
+        <w:t xml:space="preserve"> de comparer les différents </w:t>
+      </w:r>
+      <w:r>
+        <w:t xml:space="preserve">temps </w:t>
+      </w:r>
+      <w:r>
+        <w:t>d’exécution pour chaque heuristique</w:t>
+      </w:r>
+      <w:r>
+        <w:t>,</w:t>
+      </w:r>
+      <w:r>
+        <w:t xml:space="preserve"> on obtient alors les résultats suivants :  Si la méthode BFS s’exécute en </w:t>
       </w:r>
       <w:r>
         <w:rPr>
@@ -8409,7 +9063,7 @@
 </file>
 
 <file path=customXml/itemProps1.xml><?xml version="1.0" encoding="utf-8"?>
-<ds:datastoreItem xmlns:ds="http://schemas.openxmlformats.org/officeDocument/2006/customXml" ds:itemID="{74C6C559-B88D-4E17-93B2-E3772BA7FB38}">
+<ds:datastoreItem xmlns:ds="http://schemas.openxmlformats.org/officeDocument/2006/customXml" ds:itemID="{F54C5F15-B0CC-4CCF-8398-DFDA77B66C3F}">
   <ds:schemaRefs>
     <ds:schemaRef ds:uri="http://schemas.openxmlformats.org/officeDocument/2006/bibliography"/>
   </ds:schemaRefs>

</xml_diff>